<commit_message>
must learn in company
</commit_message>
<xml_diff>
--- a/một số key word tìm hiều ngoài.docx
+++ b/một số key word tìm hiều ngoài.docx
@@ -386,6 +386,77 @@
     </w:p>
     <w:p>
       <w:pPr>
+        <w:pStyle w:val="ListParagraph"/>
+        <w:numPr>
+          <w:ilvl w:val="0"/>
+          <w:numId w:val="3"/>
+        </w:numPr>
+      </w:pPr>
+      <w:r>
+        <w:t>M</w:t>
+      </w:r>
+      <w:r>
+        <w:t>aximum number of security group</w:t>
+      </w:r>
+      <w:r>
+        <w:t xml:space="preserve"> in a vpc : 5</w:t>
+      </w:r>
+    </w:p>
+    <w:p>
+      <w:pPr>
+        <w:pStyle w:val="ListParagraph"/>
+        <w:numPr>
+          <w:ilvl w:val="0"/>
+          <w:numId w:val="3"/>
+        </w:numPr>
+      </w:pPr>
+      <w:r>
+        <w:lastRenderedPageBreak/>
+        <w:t>Max vpc in a region: 5</w:t>
+      </w:r>
+    </w:p>
+    <w:p>
+      <w:pPr>
+        <w:pStyle w:val="ListParagraph"/>
+        <w:numPr>
+          <w:ilvl w:val="0"/>
+          <w:numId w:val="3"/>
+        </w:numPr>
+      </w:pPr>
+      <w:r>
+        <w:t xml:space="preserve">What is the default concurrency </w:t>
+      </w:r>
+      <w:r>
+        <w:t>limit for AWS Lambda functions: 1000</w:t>
+      </w:r>
+    </w:p>
+    <w:p>
+      <w:pPr>
+        <w:pStyle w:val="ListParagraph"/>
+        <w:numPr>
+          <w:ilvl w:val="0"/>
+          <w:numId w:val="3"/>
+        </w:numPr>
+      </w:pPr>
+      <w:r>
+        <w:t>maximum number of messages that can be stored in a standard queue in Amazon SQS</w:t>
+      </w:r>
+      <w:r>
+        <w:t>: unlimit</w:t>
+      </w:r>
+    </w:p>
+    <w:p>
+      <w:pPr>
+        <w:pStyle w:val="ListParagraph"/>
+      </w:pPr>
+    </w:p>
+    <w:p>
+      <w:pPr>
+        <w:pStyle w:val="ListParagraph"/>
+      </w:pPr>
+    </w:p>
+    <w:p>
+      <w:pPr>
         <w:pStyle w:val="Heading2"/>
         <w:rPr>
           <w:rFonts w:eastAsia="Times New Roman"/>
@@ -397,7 +468,6 @@
         <w:rPr>
           <w:rFonts w:eastAsia="Times New Roman"/>
         </w:rPr>
-        <w:lastRenderedPageBreak/>
         <w:t xml:space="preserve">7. </w:t>
       </w:r>
       <w:r>
@@ -690,7 +760,7 @@
           <w:rFonts w:ascii="Segoe UI" w:hAnsi="Segoe UI" w:cs="Segoe UI"/>
           <w:color w:val="212529"/>
         </w:rPr>
-        <w:object w:dxaOrig="360" w:dyaOrig="312">
+        <w:object w:dxaOrig="225" w:dyaOrig="225">
           <v:shapetype id="_x0000_t75" coordsize="21600,21600" o:spt="75" o:preferrelative="t" path="m@4@5l@4@11@9@11@9@5xe" filled="f" stroked="f">
             <v:stroke joinstyle="miter"/>
             <v:formulas>
@@ -710,7 +780,7 @@
             <v:path o:extrusionok="f" gradientshapeok="t" o:connecttype="rect"/>
             <o:lock v:ext="edit" aspectratio="t"/>
           </v:shapetype>
-          <v:shape id="_x0000_i1028" type="#_x0000_t75" style="width:18pt;height:15.6pt" o:ole="">
+          <v:shape id="_x0000_i1028" type="#_x0000_t75" style="width:18pt;height:15.7pt" o:ole="">
             <v:imagedata r:id="rId17" o:title=""/>
           </v:shape>
           <w:control r:id="rId18" w:name="DefaultOcxName" w:shapeid="_x0000_i1028"/>
@@ -753,6 +823,7 @@
         <w:pStyle w:val="Heading2"/>
       </w:pPr>
       <w:r>
+        <w:lastRenderedPageBreak/>
         <w:t>12 type of Storage</w:t>
       </w:r>
     </w:p>
@@ -774,7 +845,6 @@
         <w:pStyle w:val="Heading2"/>
       </w:pPr>
       <w:r>
-        <w:lastRenderedPageBreak/>
         <w:t xml:space="preserve">13 </w:t>
       </w:r>
       <w:r>
@@ -1066,6 +1136,7 @@
         <w:pStyle w:val="Heading2"/>
       </w:pPr>
       <w:r>
+        <w:lastRenderedPageBreak/>
         <w:t xml:space="preserve">19. </w:t>
       </w:r>
       <w:r>
@@ -1077,36 +1148,26 @@
     </w:p>
     <w:p>
       <w:r>
-        <w:t xml:space="preserve">- </w:t>
-      </w:r>
-      <w:r>
-        <w:t>Each message can have up to 10 attributes.</w:t>
-      </w:r>
-    </w:p>
-    <w:p>
-      <w:r>
-        <w:t xml:space="preserve">- </w:t>
-      </w:r>
-      <w:r>
-        <w:t>The maximum length of a message ID is 100 characters.</w:t>
-      </w:r>
-      <w:r>
-        <w:t xml:space="preserve"> (name | id is identify in message-queue)</w:t>
-      </w:r>
-    </w:p>
-    <w:p>
-      <w:r>
-        <w:t xml:space="preserve">- </w:t>
-      </w:r>
-      <w:r>
-        <w:t>The maximum length of a receipt handle is 1,024 characters.</w:t>
-      </w:r>
-    </w:p>
-    <w:p>
-      <w:r>
-        <w:lastRenderedPageBreak/>
+        <w:t>- Each message can have up to 10 attributes.</w:t>
+      </w:r>
+    </w:p>
+    <w:p>
+      <w:r>
+        <w:t>- The maximum length of a message ID is 100 characters. (name | id is identify in message-queue)</w:t>
+      </w:r>
+    </w:p>
+    <w:p>
+      <w:r>
+        <w:t>- The maximum length of a receipt handle is 1,024 characters.</w:t>
+      </w:r>
+    </w:p>
+    <w:p>
+      <w:r>
         <w:t>- long poll :max 20</w:t>
       </w:r>
+      <w:r>
+        <w:t>s</w:t>
+      </w:r>
     </w:p>
     <w:p>
       <w:r>
@@ -1259,6 +1320,9 @@
     </w:p>
     <w:p>
       <w:r>
+        <w:rPr>
+          <w:noProof/>
+        </w:rPr>
         <w:drawing>
           <wp:inline distT="0" distB="0" distL="0" distR="0" wp14:anchorId="146EEE65" wp14:editId="02802C51">
             <wp:extent cx="5943600" cy="2734310"/>
@@ -1325,6 +1389,7 @@
         </w:rPr>
       </w:pPr>
       <w:r>
+        <w:lastRenderedPageBreak/>
         <w:t xml:space="preserve">Amazon SWF provides activity workers and deciders with work assignments, given as one of three types of tasks: </w:t>
       </w:r>
       <w:r>
@@ -1361,10 +1426,7 @@
         </w:rPr>
       </w:pPr>
       <w:r>
-        <w:t xml:space="preserve"> </w:t>
-      </w:r>
-      <w:r>
-        <w:t>The decider schedules the activity tasks and provides input data to the activity workers. The decider also processes events that arrive while the workflow is in progress and closes the workflow when the objective has been completed</w:t>
+        <w:t xml:space="preserve"> The decider schedules the activity tasks and provides input data to the activity workers. The decider also processes events that arrive while the workflow is in progress and closes the workflow when the objective has been completed</w:t>
       </w:r>
     </w:p>
     <w:p>
@@ -1372,7 +1434,6 @@
         <w:pStyle w:val="Heading2"/>
       </w:pPr>
       <w:r>
-        <w:lastRenderedPageBreak/>
         <w:t xml:space="preserve">23. </w:t>
       </w:r>
       <w:r>
@@ -1382,6 +1443,9 @@
     <w:p/>
     <w:p>
       <w:r>
+        <w:rPr>
+          <w:noProof/>
+        </w:rPr>
         <w:drawing>
           <wp:inline distT="0" distB="0" distL="0" distR="0" wp14:anchorId="1C5DCB48" wp14:editId="273B6044">
             <wp:extent cx="5943600" cy="3409950"/>
@@ -1516,230 +1580,221 @@
     </w:p>
     <w:p>
       <w:r>
-        <w:t xml:space="preserve">• </w:t>
-      </w:r>
-      <w:r>
-        <w:t xml:space="preserve">SOA </w:t>
-      </w:r>
-      <w:r>
-        <w:t>(SOA) Record A Start of Authority (SOA) record is mandatory in all zone files, and it identifies the base DNS information about the domain. Each zone contains a single SOA record.</w:t>
-      </w:r>
-    </w:p>
-    <w:p>
-      <w:r>
-        <w:t xml:space="preserve">• </w:t>
-      </w:r>
-      <w:r>
+        <w:t>• SOA (SOA) Record A Start of Authority (SOA) record is mandatory in all zone files, and it identifies the base DNS information about the domain. Each zone contains a single SOA record.</w:t>
+      </w:r>
+    </w:p>
+    <w:p>
+      <w:r>
+        <w:t xml:space="preserve">•  </w:t>
+      </w:r>
+      <w:r>
+        <w:t xml:space="preserve">A Record (Address Record): Xác định một địa chỉ IPv4 cho tên miền. Nó ánh xạ một tên miền vào một địa chỉ IP v4 </w:t>
+      </w:r>
+    </w:p>
+    <w:p>
+      <w:r>
+        <w:lastRenderedPageBreak/>
+        <w:t xml:space="preserve">• AAAA Record (IPv6 Address Record): Tương tự như A Record, nhưng sử dụng để xác định một địa chỉ IPv6 cho tên miền. </w:t>
+      </w:r>
+    </w:p>
+    <w:p>
+      <w:r>
+        <w:t xml:space="preserve">• CNAME Record (Canonical Name Record): Nó được sử dụng để tạo đường dẫn từ một tên miền thứ cấp (subdomain) đến một tên miền ở bất cứ đâu trên internet. </w:t>
+      </w:r>
+    </w:p>
+    <w:p>
+      <w:r>
+        <w:t xml:space="preserve">• MX Record (Mail Exchanger Record): Xác định các máy chủ chịu trách nhiệm nhận và xử lý thư điện tử cho một tên miền. Nó được sử dụng để định vị máy chủ email. AWS Cloud for beginner Các loại DNS Record Copyright Linh Nguyen – All right reserved 10 </w:t>
+      </w:r>
+    </w:p>
+    <w:p>
+      <w:r>
+        <w:t xml:space="preserve">• TXT Record (Text Record): Cho phép bạn lưu trữ các dữ liệu văn bản tùy ý cho tên miền. Nó thường được sử dụng để xác thực tên miền và cung cấp thông tin khác nhau cho các dịch vụ khác. </w:t>
+      </w:r>
+    </w:p>
+    <w:p>
+      <w:r>
+        <w:t xml:space="preserve">• SRV Record (Service Record): Xác định vị trí và cấu hình dịch vụ cụ thể trên mạng. Nó được sử dụng chủ yếu trong việc xác định các máy chủ chịu trách nhiệm cho các dịch vụ như VoIP (Voice over IP) và IM (Instant Messaging). </w:t>
+      </w:r>
+    </w:p>
+    <w:p>
+      <w:r>
+        <w:t>• NS Record (Name Server Record): Xác định máy chủ tên miền (name server) chịu trách nhiệm quản lý các bản ghi DNS cho tên miền cụ thể. Nó cho phép bạn chỉ định máy chủ DNS mà bạn muốn sử dụng cho tên miền của mình.</w:t>
+      </w:r>
+    </w:p>
+    <w:p>
+      <w:r>
+        <w:t xml:space="preserve"> • PTR Record (Pointer Record): Sử dụng để thực hiện ánh xạ địa chỉ IP thành tên miền. Nó được sử dụng chủ yếu trong việc xác định tên miền từ một địa chỉ IP cụ thể</w:t>
+      </w:r>
+    </w:p>
+    <w:p/>
+    <w:p>
+      <w:pPr>
+        <w:pStyle w:val="Heading2"/>
+      </w:pPr>
+      <w:r>
+        <w:t xml:space="preserve">25. </w:t>
+      </w:r>
+      <w:r>
+        <w:t xml:space="preserve">Amazon Route 53 allows you to have several different routing policies, including the following: </w:t>
+      </w:r>
+    </w:p>
+    <w:p>
+      <w:pPr>
+        <w:pStyle w:val="ListParagraph"/>
+        <w:numPr>
+          <w:ilvl w:val="0"/>
+          <w:numId w:val="3"/>
+        </w:numPr>
+      </w:pPr>
+      <w:r>
+        <w:t xml:space="preserve">Simple—Most commonly used when you have a single resource that performs a given function for your domain </w:t>
+      </w:r>
+    </w:p>
+    <w:p>
+      <w:pPr>
+        <w:pStyle w:val="ListParagraph"/>
+        <w:numPr>
+          <w:ilvl w:val="0"/>
+          <w:numId w:val="3"/>
+        </w:numPr>
+      </w:pPr>
+      <w:r>
+        <w:t>Weighted—Used when you want to route a percentage of your traffic to one particular resource or resources</w:t>
+      </w:r>
+    </w:p>
+    <w:p>
+      <w:pPr>
+        <w:pStyle w:val="ListParagraph"/>
+        <w:numPr>
+          <w:ilvl w:val="0"/>
+          <w:numId w:val="3"/>
+        </w:numPr>
+      </w:pPr>
+      <w:r>
+        <w:t xml:space="preserve"> Latency-Based—Used to route your traffic based on the lowest latency so that your users get the fastest response times</w:t>
+      </w:r>
+    </w:p>
+    <w:p>
+      <w:pPr>
+        <w:pStyle w:val="ListParagraph"/>
+        <w:numPr>
+          <w:ilvl w:val="0"/>
+          <w:numId w:val="3"/>
+        </w:numPr>
+      </w:pPr>
+      <w:r>
+        <w:t xml:space="preserve"> Failover—Used for DR and to route your traffic from your resources in a primary location to a standby location </w:t>
+      </w:r>
+    </w:p>
+    <w:p>
+      <w:pPr>
+        <w:pStyle w:val="ListParagraph"/>
+        <w:numPr>
+          <w:ilvl w:val="0"/>
+          <w:numId w:val="3"/>
+        </w:numPr>
+      </w:pPr>
+      <w:r>
+        <w:t>Geolocation—Used to route your traffic based on your end user’s location</w:t>
+      </w:r>
+    </w:p>
+    <w:p>
+      <w:pPr>
+        <w:pStyle w:val="Heading2"/>
+        <w:rPr>
+          <w:shd w:val="clear" w:color="auto" w:fill="FFFFFF"/>
+        </w:rPr>
+      </w:pPr>
+      <w:r>
+        <w:t>26 .</w:t>
+      </w:r>
+      <w:r>
+        <w:rPr>
+          <w:shd w:val="clear" w:color="auto" w:fill="FFFFFF"/>
+        </w:rPr>
         <w:t xml:space="preserve"> </w:t>
       </w:r>
       <w:r>
-        <w:t xml:space="preserve">A Record (Address Record): Xác định một địa chỉ IPv4 cho tên miền. Nó ánh xạ một tên miền vào một địa chỉ IP v4 </w:t>
-      </w:r>
-    </w:p>
-    <w:p>
-      <w:r>
-        <w:t xml:space="preserve">• AAAA Record (IPv6 Address Record): Tương tự như A Record, nhưng sử dụng để xác định một địa chỉ IPv6 cho tên miền. </w:t>
-      </w:r>
-    </w:p>
-    <w:p>
-      <w:r>
-        <w:t xml:space="preserve">• CNAME Record (Canonical Name Record): Nó được sử dụng để tạo đường dẫn từ một tên miền thứ cấp (subdomain) đến một tên miền ở bất cứ đâu trên internet. </w:t>
-      </w:r>
-    </w:p>
-    <w:p>
-      <w:r>
-        <w:t xml:space="preserve">• MX Record (Mail Exchanger Record): Xác định các máy chủ chịu trách nhiệm nhận và xử lý thư điện tử cho một tên miền. Nó được sử dụng để định vị máy chủ email. AWS Cloud for beginner Các loại DNS Record Copyright Linh Nguyen – All right reserved 10 </w:t>
-      </w:r>
-    </w:p>
-    <w:p>
-      <w:r>
-        <w:lastRenderedPageBreak/>
-        <w:t xml:space="preserve">• TXT Record (Text Record): Cho phép bạn lưu trữ các dữ liệu văn bản tùy ý cho tên miền. Nó thường được sử dụng để xác thực tên miền và cung cấp thông tin khác nhau cho các dịch vụ khác. </w:t>
-      </w:r>
-    </w:p>
-    <w:p>
-      <w:r>
-        <w:t xml:space="preserve">• SRV Record (Service Record): Xác định vị trí và cấu hình dịch vụ cụ thể trên mạng. Nó được sử dụng chủ yếu trong việc xác định các máy chủ chịu trách nhiệm cho các dịch vụ như VoIP (Voice over IP) và IM (Instant Messaging). </w:t>
-      </w:r>
-    </w:p>
-    <w:p>
-      <w:r>
-        <w:t>• NS Record (Name Server Record): Xác định máy chủ tên miền (name server) chịu trách nhiệm quản lý các bản ghi DNS cho tên miền cụ thể. Nó cho phép bạn chỉ định máy chủ DNS mà bạn muốn sử dụng cho tên miền của mình.</w:t>
-      </w:r>
-    </w:p>
-    <w:p>
-      <w:r>
-        <w:t xml:space="preserve"> • PTR Record (Pointer Record): Sử dụng để thực hiện ánh xạ địa chỉ IP thành tên miền. Nó được sử dụng chủ yếu trong việc xác định tên miền từ một địa chỉ IP cụ thể</w:t>
-      </w:r>
-    </w:p>
-    <w:p/>
+        <w:rPr>
+          <w:shd w:val="clear" w:color="auto" w:fill="FFFFFF"/>
+        </w:rPr>
+        <w:t xml:space="preserve">DNS </w:t>
+      </w:r>
+      <w:r>
+        <w:rPr>
+          <w:shd w:val="clear" w:color="auto" w:fill="FFFFFF"/>
+        </w:rPr>
+        <w:t xml:space="preserve">note </w:t>
+      </w:r>
+    </w:p>
+    <w:p>
+      <w:pPr>
+        <w:pStyle w:val="ListParagraph"/>
+        <w:numPr>
+          <w:ilvl w:val="0"/>
+          <w:numId w:val="3"/>
+        </w:numPr>
+      </w:pPr>
+      <w:r>
+        <w:rPr>
+          <w:shd w:val="clear" w:color="auto" w:fill="FFFFFF"/>
+        </w:rPr>
+        <w:t>uses </w:t>
+      </w:r>
+      <w:r>
+        <w:rPr>
+          <w:color w:val="040C28"/>
+        </w:rPr>
+        <w:t>port 53</w:t>
+      </w:r>
+      <w:r>
+        <w:rPr>
+          <w:shd w:val="clear" w:color="auto" w:fill="FFFFFF"/>
+        </w:rPr>
+        <w:t>.</w:t>
+      </w:r>
+    </w:p>
+    <w:p>
+      <w:pPr>
+        <w:pStyle w:val="ListParagraph"/>
+        <w:numPr>
+          <w:ilvl w:val="0"/>
+          <w:numId w:val="3"/>
+        </w:numPr>
+      </w:pPr>
+      <w:r>
+        <w:t>DNS primarily uses UDP to serve requests.</w:t>
+      </w:r>
+    </w:p>
+    <w:p>
+      <w:pPr>
+        <w:pStyle w:val="ListParagraph"/>
+        <w:numPr>
+          <w:ilvl w:val="0"/>
+          <w:numId w:val="3"/>
+        </w:numPr>
+      </w:pPr>
+      <w:r>
+        <w:t>A. The TCP protocol is used by DNS server when the response data size exceeds 512 bytes or for tasks such as zone transfers.</w:t>
+      </w:r>
+    </w:p>
     <w:p>
       <w:pPr>
         <w:pStyle w:val="Heading2"/>
       </w:pPr>
       <w:r>
-        <w:t xml:space="preserve">25. </w:t>
-      </w:r>
-      <w:r>
-        <w:t xml:space="preserve">Amazon Route 53 allows you to have several different routing policies, including the following: </w:t>
-      </w:r>
-    </w:p>
-    <w:p>
-      <w:pPr>
-        <w:pStyle w:val="ListParagraph"/>
-        <w:numPr>
-          <w:ilvl w:val="0"/>
-          <w:numId w:val="3"/>
-        </w:numPr>
-      </w:pPr>
-      <w:r>
-        <w:t xml:space="preserve">Simple—Most commonly used when you have a single resource that performs a given function for your domain </w:t>
-      </w:r>
-    </w:p>
-    <w:p>
-      <w:pPr>
-        <w:pStyle w:val="ListParagraph"/>
-        <w:numPr>
-          <w:ilvl w:val="0"/>
-          <w:numId w:val="3"/>
-        </w:numPr>
-      </w:pPr>
-      <w:r>
-        <w:t>Weighted—Used when you want to route a percentage of your traffic to one particular resource or resources</w:t>
-      </w:r>
-    </w:p>
-    <w:p>
-      <w:pPr>
-        <w:pStyle w:val="ListParagraph"/>
-        <w:numPr>
-          <w:ilvl w:val="0"/>
-          <w:numId w:val="3"/>
-        </w:numPr>
-      </w:pPr>
-      <w:r>
-        <w:t xml:space="preserve"> Latency-Based—Used to route your traffic based on the lowest latency so that your users get the fastest response times</w:t>
-      </w:r>
-    </w:p>
-    <w:p>
-      <w:pPr>
-        <w:pStyle w:val="ListParagraph"/>
-        <w:numPr>
-          <w:ilvl w:val="0"/>
-          <w:numId w:val="3"/>
-        </w:numPr>
-      </w:pPr>
-      <w:r>
-        <w:t xml:space="preserve"> Failover—Used for DR and to route your traffic from your resources in a primary location to a standby location </w:t>
-      </w:r>
-    </w:p>
-    <w:p>
-      <w:pPr>
-        <w:pStyle w:val="ListParagraph"/>
-        <w:numPr>
-          <w:ilvl w:val="0"/>
-          <w:numId w:val="3"/>
-        </w:numPr>
-      </w:pPr>
-      <w:r>
-        <w:t>Geolocation—Used to route your traffic based on your end user’s location</w:t>
-      </w:r>
-    </w:p>
-    <w:p>
-      <w:pPr>
-        <w:pStyle w:val="Heading2"/>
-        <w:rPr>
-          <w:shd w:val="clear" w:color="auto" w:fill="FFFFFF"/>
-        </w:rPr>
-      </w:pPr>
-      <w:r>
-        <w:t>26 .</w:t>
-      </w:r>
-      <w:r>
-        <w:rPr>
-          <w:shd w:val="clear" w:color="auto" w:fill="FFFFFF"/>
-        </w:rPr>
+        <w:t>27</w:t>
+      </w:r>
+      <w:r>
+        <w:t xml:space="preserve"> what is OpsWork</w:t>
+      </w:r>
+      <w:r>
         <w:t xml:space="preserve"> </w:t>
       </w:r>
-      <w:r>
-        <w:rPr>
-          <w:shd w:val="clear" w:color="auto" w:fill="FFFFFF"/>
-        </w:rPr>
-        <w:t xml:space="preserve">DNS </w:t>
-      </w:r>
-      <w:r>
-        <w:rPr>
-          <w:shd w:val="clear" w:color="auto" w:fill="FFFFFF"/>
-        </w:rPr>
-        <w:t xml:space="preserve">note </w:t>
-      </w:r>
-    </w:p>
-    <w:p>
-      <w:pPr>
-        <w:pStyle w:val="ListParagraph"/>
-        <w:numPr>
-          <w:ilvl w:val="0"/>
-          <w:numId w:val="3"/>
-        </w:numPr>
-      </w:pPr>
-      <w:r>
-        <w:rPr>
-          <w:shd w:val="clear" w:color="auto" w:fill="FFFFFF"/>
-        </w:rPr>
-        <w:t>uses </w:t>
-      </w:r>
-      <w:r>
-        <w:rPr>
-          <w:color w:val="040C28"/>
-        </w:rPr>
-        <w:t>port 53</w:t>
-      </w:r>
-      <w:r>
-        <w:rPr>
-          <w:shd w:val="clear" w:color="auto" w:fill="FFFFFF"/>
-        </w:rPr>
-        <w:t>.</w:t>
-      </w:r>
-    </w:p>
-    <w:p>
-      <w:pPr>
-        <w:pStyle w:val="ListParagraph"/>
-        <w:numPr>
-          <w:ilvl w:val="0"/>
-          <w:numId w:val="3"/>
-        </w:numPr>
-      </w:pPr>
-      <w:r>
-        <w:t>DNS primarily uses UDP to serve requests.</w:t>
-      </w:r>
-    </w:p>
-    <w:p>
-      <w:pPr>
-        <w:pStyle w:val="ListParagraph"/>
-        <w:numPr>
-          <w:ilvl w:val="0"/>
-          <w:numId w:val="3"/>
-        </w:numPr>
-      </w:pPr>
-      <w:r>
-        <w:t>A. The TCP protocol is used by DNS server when the response data size exceeds 512 bytes or for tasks such as zone transfers.</w:t>
-      </w:r>
-    </w:p>
-    <w:p>
-      <w:pPr>
-        <w:pStyle w:val="Heading2"/>
-      </w:pPr>
-      <w:r>
-        <w:t>27</w:t>
-      </w:r>
-      <w:r>
-        <w:t xml:space="preserve"> what is OpsWork</w:t>
-      </w:r>
-      <w:r>
-        <w:t xml:space="preserve"> </w:t>
-      </w:r>
-    </w:p>
-    <w:p>
-      <w:hyperlink r:id="rId24" w:history="1">
+    </w:p>
+    <w:p>
+      <w:hyperlink r:id="rId24" w:anchor=":~:text=AWS%20OpsWorks%20CM%20is%20a,for%20the%20servers%20to%20manage" w:history="1">
         <w:r>
           <w:rPr>
             <w:rStyle w:val="Hyperlink"/>
@@ -1752,12 +1807,11 @@
       </w:r>
     </w:p>
     <w:p>
-      <w:bookmarkStart w:id="0" w:name="_GoBack"/>
-      <w:bookmarkEnd w:id="0"/>
-      <w:r>
-        <w:rPr>
-          <w:shd w:val="clear" w:color="auto" w:fill="FFFFFF"/>
-        </w:rPr>
+      <w:r>
+        <w:rPr>
+          <w:shd w:val="clear" w:color="auto" w:fill="FFFFFF"/>
+        </w:rPr>
+        <w:lastRenderedPageBreak/>
         <w:t>AWS OpsWorks CM is a service that </w:t>
       </w:r>
       <w:r>
@@ -1776,27 +1830,2116 @@
     </w:p>
     <w:p>
       <w:pPr>
+        <w:rPr>
+          <w:shd w:val="clear" w:color="auto" w:fill="FFFFFF"/>
+        </w:rPr>
+      </w:pPr>
+    </w:p>
+    <w:p>
+      <w:pPr>
         <w:pStyle w:val="Heading2"/>
         <w:rPr>
-          <w:rFonts w:ascii="Arial" w:hAnsi="Arial" w:cs="Arial"/>
-          <w:color w:val="474747"/>
-          <w:shd w:val="clear" w:color="auto" w:fill="FFFFFF"/>
-        </w:rPr>
-      </w:pPr>
+          <w:shd w:val="clear" w:color="auto" w:fill="FFFFFF"/>
+        </w:rPr>
+      </w:pPr>
+      <w:r>
+        <w:rPr>
+          <w:shd w:val="clear" w:color="auto" w:fill="FFFFFF"/>
+        </w:rPr>
+        <w:t xml:space="preserve">28 </w:t>
+      </w:r>
+      <w:r>
+        <w:rPr>
+          <w:shd w:val="clear" w:color="auto" w:fill="FFFFFF"/>
+        </w:rPr>
+        <w:t>Amazon EMR</w:t>
+      </w:r>
+    </w:p>
+    <w:p>
+      <w:pPr>
+        <w:rPr>
+          <w:shd w:val="clear" w:color="auto" w:fill="FFFFFF"/>
+        </w:rPr>
+      </w:pPr>
+      <w:r>
+        <w:rPr>
+          <w:shd w:val="clear" w:color="auto" w:fill="FFFFFF"/>
+        </w:rPr>
+        <w:t xml:space="preserve">Link: </w:t>
+      </w:r>
+      <w:hyperlink r:id="rId25" w:history="1">
+        <w:r>
+          <w:rPr>
+            <w:rStyle w:val="Hyperlink"/>
+            <w:shd w:val="clear" w:color="auto" w:fill="FFFFFF"/>
+          </w:rPr>
+          <w:t>https://docs.aws.amazon.com/emr/latest/ManagementGuide/emr-what-is-emr.html</w:t>
+        </w:r>
+      </w:hyperlink>
+    </w:p>
+    <w:p>
+      <w:pPr>
+        <w:rPr>
+          <w:shd w:val="clear" w:color="auto" w:fill="FFFFFF"/>
+        </w:rPr>
+      </w:pPr>
+      <w:r>
+        <w:rPr>
+          <w:shd w:val="clear" w:color="auto" w:fill="FFFFFF"/>
+        </w:rPr>
+        <w:t>Amazon EMR (previously called Amazon Elastic MapReduce) is a managed cluster platform that simplifies running big data frameworks, such as </w:t>
+      </w:r>
+      <w:hyperlink r:id="rId26" w:tgtFrame="_blank" w:history="1">
+        <w:r>
+          <w:rPr>
+            <w:rStyle w:val="Hyperlink"/>
+            <w:rFonts w:ascii="Helvetica" w:hAnsi="Helvetica" w:cs="Helvetica"/>
+            <w:shd w:val="clear" w:color="auto" w:fill="FFFFFF"/>
+          </w:rPr>
+          <w:t>Apache Hadoop</w:t>
+        </w:r>
+      </w:hyperlink>
+      <w:r>
+        <w:rPr>
+          <w:shd w:val="clear" w:color="auto" w:fill="FFFFFF"/>
+        </w:rPr>
+        <w:t> and </w:t>
+      </w:r>
+      <w:hyperlink r:id="rId27" w:tgtFrame="_blank" w:history="1">
+        <w:r>
+          <w:rPr>
+            <w:rStyle w:val="Hyperlink"/>
+            <w:rFonts w:ascii="Helvetica" w:hAnsi="Helvetica" w:cs="Helvetica"/>
+            <w:shd w:val="clear" w:color="auto" w:fill="FFFFFF"/>
+          </w:rPr>
+          <w:t>Apache Spark</w:t>
+        </w:r>
+      </w:hyperlink>
+      <w:r>
+        <w:rPr>
+          <w:shd w:val="clear" w:color="auto" w:fill="FFFFFF"/>
+        </w:rPr>
+        <w:t>, on AWS to process and analyze vast amounts of data. Using these frameworks and related open-source projects, you can process data for analytics purposes and business intelligence workloads. Amazon EMR also lets you transform and move large amounts of data into and out of other AWS data stores and databases, such as Amazon Simple Storage Service (Amazon S3) and Amazon DynamoDB.</w:t>
+      </w:r>
+    </w:p>
+    <w:p>
+      <w:pPr>
+        <w:pStyle w:val="ListParagraph"/>
+        <w:numPr>
+          <w:ilvl w:val="0"/>
+          <w:numId w:val="3"/>
+        </w:numPr>
+        <w:rPr>
+          <w:shd w:val="clear" w:color="auto" w:fill="FFFFFF"/>
+        </w:rPr>
+      </w:pPr>
+      <w:r>
+        <w:rPr>
+          <w:highlight w:val="yellow"/>
+        </w:rPr>
+        <w:t>Hadoop Distributed File System (HDFS)</w:t>
+      </w:r>
+      <w:r>
+        <w:t xml:space="preserve"> HDFS is the standard file system that comes with Hadoop. All data is replicated across multiple instances to ensure durability. Amazon EMR can use Amazon EC2 instance storage or Amazon EBS for HDFS</w:t>
+      </w:r>
+      <w:r>
+        <w:rPr>
+          <w:highlight w:val="yellow"/>
+        </w:rPr>
+        <w:t>. When a cluster is shut down, instance storage is lost and the data does not persist</w:t>
+      </w:r>
+      <w:r>
+        <w:t>. HDFS can also make use of Amazon EBS storage, trading in the cost effectiveness of instance storage for the ability to shut down a cluster without losing data.</w:t>
+      </w:r>
+    </w:p>
+    <w:p>
+      <w:pPr>
+        <w:pStyle w:val="ListParagraph"/>
+        <w:numPr>
+          <w:ilvl w:val="0"/>
+          <w:numId w:val="3"/>
+        </w:numPr>
+        <w:rPr>
+          <w:shd w:val="clear" w:color="auto" w:fill="FFFFFF"/>
+        </w:rPr>
+      </w:pPr>
+      <w:r>
+        <w:t xml:space="preserve">EMR File System (EMRFS) EMRFS is an implementation of HDFS that allows clusters to store data on Amazon S3. EMRFS allows you to get the durability and </w:t>
+      </w:r>
+      <w:r>
+        <w:rPr>
+          <w:highlight w:val="yellow"/>
+        </w:rPr>
+        <w:t>low cost of Amazon S3 while preserving your data even if the cluster is shut down</w:t>
+      </w:r>
+      <w:r>
+        <w:t xml:space="preserve">. A key factor driving the type of storage a cluster uses is whether the cluster is persistent or transient. A persistent cluster continues to run </w:t>
+      </w:r>
+      <w:r>
+        <w:rPr>
+          <w:highlight w:val="yellow"/>
+        </w:rPr>
+        <w:t>24×7 after it is launched.</w:t>
+      </w:r>
+    </w:p>
+    <w:p>
+      <w:pPr>
+        <w:rPr>
+          <w:shd w:val="clear" w:color="auto" w:fill="FFFFFF"/>
+        </w:rPr>
+      </w:pPr>
+      <w:r>
+        <w:rPr>
+          <w:shd w:val="clear" w:color="auto" w:fill="FFFFFF"/>
+        </w:rPr>
+        <w:t>2 type:</w:t>
+      </w:r>
+    </w:p>
+    <w:p>
+      <w:r>
+        <w:rPr>
+          <w:shd w:val="clear" w:color="auto" w:fill="FFFFFF"/>
+        </w:rPr>
+        <w:t xml:space="preserve">- </w:t>
+      </w:r>
+      <w:r>
+        <w:rPr>
+          <w:highlight w:val="yellow"/>
+        </w:rPr>
+        <w:t>Hadoop Distributed File System (HDFS</w:t>
+      </w:r>
+      <w:r>
+        <w:t>) HDFS is the standard file system that comes with Hadoop. All data is replicated across multiple instances to ensure durability. Amazon EMR can use Amazon EC2 instance storage or Amazon EBS for HDFS.</w:t>
+      </w:r>
+    </w:p>
+    <w:p>
+      <w:pPr>
+        <w:rPr>
+          <w:shd w:val="clear" w:color="auto" w:fill="FFFFFF"/>
+        </w:rPr>
+      </w:pPr>
+      <w:r>
+        <w:rPr>
+          <w:highlight w:val="yellow"/>
+        </w:rPr>
+        <w:t>- EMR File System (EMRFS)</w:t>
+      </w:r>
+      <w:r>
+        <w:t xml:space="preserve"> EMRFS is an implementation of HDFS that allows clusters to store data on Amazon S3. EMRFS allows you to get the durability and low cost of Amazon S3 while preserving your data even if the cluster is shut down.</w:t>
+      </w:r>
+    </w:p>
+    <w:p>
+      <w:pPr>
+        <w:rPr>
+          <w:shd w:val="clear" w:color="auto" w:fill="FFFFFF"/>
+        </w:rPr>
+      </w:pPr>
+      <w:r>
+        <w:rPr>
+          <w:shd w:val="clear" w:color="auto" w:fill="FFFFFF"/>
+        </w:rPr>
+        <w:t>-- note</w:t>
+      </w:r>
+    </w:p>
+    <w:p>
+      <w:pPr>
+        <w:rPr>
+          <w:shd w:val="clear" w:color="auto" w:fill="FFFFFF"/>
+        </w:rPr>
+      </w:pPr>
+      <w:r>
+        <w:rPr>
+          <w:shd w:val="clear" w:color="auto" w:fill="FFFFFF"/>
+        </w:rPr>
+        <w:t>-</w:t>
+      </w:r>
+      <w:r>
+        <w:t xml:space="preserve"> </w:t>
+      </w:r>
+      <w:r>
+        <w:t>Know what service Amazon EMR provides. Amazon EMR provides a managed Hadoop service on AWS that allows you to spin up large Hadoop clusters in minutes.</w:t>
+      </w:r>
+    </w:p>
+    <w:p>
+      <w:r>
+        <w:rPr>
+          <w:shd w:val="clear" w:color="auto" w:fill="FFFFFF"/>
+        </w:rPr>
+        <w:t>-</w:t>
+      </w:r>
+      <w:r>
+        <w:t xml:space="preserve"> </w:t>
+      </w:r>
+      <w:r>
+        <w:t>Know the difference between persistent and transient clusters. Persistent clusters run continuously, so they do not lose data stored on instance-based HDFS. Transient clusters are launched for a specific task, then terminated, so they access data on Amazon S3 via EMRFS.</w:t>
+      </w:r>
+    </w:p>
+    <w:p>
+      <w:r>
+        <w:lastRenderedPageBreak/>
+        <w:t>- Know the use cases for Amazon EMR. Amazon EMR is useful for big data analytics in virtually any industry, including, but not limited to, log processing, clickstream analysis, and genomics and life sciences</w:t>
+      </w:r>
+    </w:p>
+    <w:p>
+      <w:pPr>
+        <w:rPr>
+          <w:shd w:val="clear" w:color="auto" w:fill="FFFFFF"/>
+        </w:rPr>
+      </w:pPr>
+      <w:r>
+        <w:t>-</w:t>
+      </w:r>
     </w:p>
     <w:p>
       <w:pPr>
         <w:pStyle w:val="Heading2"/>
         <w:rPr>
-          <w:rFonts w:ascii="Arial" w:hAnsi="Arial" w:cs="Arial"/>
-          <w:color w:val="474747"/>
-          <w:shd w:val="clear" w:color="auto" w:fill="FFFFFF"/>
-        </w:rPr>
-      </w:pPr>
+          <w:rFonts w:eastAsia="Times New Roman"/>
+          <w:sz w:val="27"/>
+          <w:szCs w:val="27"/>
+        </w:rPr>
+      </w:pPr>
+      <w:r>
+        <w:rPr>
+          <w:rFonts w:ascii="Helvetica" w:hAnsi="Helvetica" w:cs="Helvetica"/>
+          <w:color w:val="0F141A"/>
+          <w:shd w:val="clear" w:color="auto" w:fill="FFFFFF"/>
+        </w:rPr>
+        <w:t xml:space="preserve">29 </w:t>
+      </w:r>
+      <w:r>
+        <w:rPr>
+          <w:rFonts w:eastAsia="Times New Roman"/>
+        </w:rPr>
+        <w:t>What is a data pipeline in AWS?</w:t>
+      </w:r>
+    </w:p>
+    <w:p>
+      <w:pPr>
+        <w:shd w:val="clear" w:color="auto" w:fill="FFFFFF"/>
+        <w:spacing w:after="0" w:line="240" w:lineRule="auto"/>
+        <w:textAlignment w:val="top"/>
+        <w:rPr>
+          <w:rFonts w:ascii="Arial" w:eastAsia="Times New Roman" w:hAnsi="Arial" w:cs="Arial"/>
+          <w:color w:val="1F1F1F"/>
+          <w:sz w:val="27"/>
+          <w:szCs w:val="27"/>
+        </w:rPr>
+      </w:pPr>
+      <w:r>
+        <w:rPr>
+          <w:rFonts w:ascii="Arial" w:eastAsia="Times New Roman" w:hAnsi="Arial" w:cs="Arial"/>
+          <w:noProof/>
+          <w:color w:val="1F1F1F"/>
+          <w:sz w:val="27"/>
+          <w:szCs w:val="27"/>
+        </w:rPr>
+        <w:drawing>
+          <wp:inline distT="0" distB="0" distL="0" distR="0">
+            <wp:extent cx="2194560" cy="1272540"/>
+            <wp:effectExtent l="0" t="0" r="0" b="3810"/>
+            <wp:docPr id="4" name="Picture 4" descr="What is AWS Data Pipeline? - AWS Data Pipeline"/>
+            <wp:cNvGraphicFramePr>
+              <a:graphicFrameLocks xmlns:a="http://schemas.openxmlformats.org/drawingml/2006/main" noChangeAspect="1"/>
+            </wp:cNvGraphicFramePr>
+            <a:graphic xmlns:a="http://schemas.openxmlformats.org/drawingml/2006/main">
+              <a:graphicData uri="http://schemas.openxmlformats.org/drawingml/2006/picture">
+                <pic:pic xmlns:pic="http://schemas.openxmlformats.org/drawingml/2006/picture">
+                  <pic:nvPicPr>
+                    <pic:cNvPr id="0" name="Picture 6" descr="What is AWS Data Pipeline? - AWS Data Pipeline"/>
+                    <pic:cNvPicPr>
+                      <a:picLocks noChangeAspect="1" noChangeArrowheads="1"/>
+                    </pic:cNvPicPr>
+                  </pic:nvPicPr>
+                  <pic:blipFill>
+                    <a:blip r:embed="rId28">
+                      <a:extLst>
+                        <a:ext uri="{28A0092B-C50C-407E-A947-70E740481C1C}">
+                          <a14:useLocalDpi xmlns:a14="http://schemas.microsoft.com/office/drawing/2010/main" val="0"/>
+                        </a:ext>
+                      </a:extLst>
+                    </a:blip>
+                    <a:srcRect/>
+                    <a:stretch>
+                      <a:fillRect/>
+                    </a:stretch>
+                  </pic:blipFill>
+                  <pic:spPr bwMode="auto">
+                    <a:xfrm>
+                      <a:off x="0" y="0"/>
+                      <a:ext cx="2194560" cy="1272540"/>
+                    </a:xfrm>
+                    <a:prstGeom prst="rect">
+                      <a:avLst/>
+                    </a:prstGeom>
+                    <a:noFill/>
+                    <a:ln>
+                      <a:noFill/>
+                    </a:ln>
+                  </pic:spPr>
+                </pic:pic>
+              </a:graphicData>
+            </a:graphic>
+          </wp:inline>
+        </w:drawing>
+      </w:r>
+    </w:p>
+    <w:p>
+      <w:pPr>
+        <w:shd w:val="clear" w:color="auto" w:fill="FFFFFF"/>
+        <w:spacing w:after="150" w:line="240" w:lineRule="auto"/>
+        <w:rPr>
+          <w:rFonts w:ascii="Arial" w:eastAsia="Times New Roman" w:hAnsi="Arial" w:cs="Arial"/>
+          <w:color w:val="1F1F1F"/>
+          <w:sz w:val="27"/>
+          <w:szCs w:val="27"/>
+        </w:rPr>
+      </w:pPr>
+      <w:r>
+        <w:rPr>
+          <w:rFonts w:ascii="Arial" w:eastAsia="Times New Roman" w:hAnsi="Arial" w:cs="Arial"/>
+          <w:color w:val="1F1F1F"/>
+          <w:sz w:val="24"/>
+          <w:szCs w:val="24"/>
+          <w:lang w:val="en"/>
+        </w:rPr>
+        <w:t>AWS Data Pipeline is </w:t>
+      </w:r>
+      <w:r>
+        <w:rPr>
+          <w:rFonts w:ascii="Arial" w:eastAsia="Times New Roman" w:hAnsi="Arial" w:cs="Arial"/>
+          <w:color w:val="040C28"/>
+          <w:sz w:val="24"/>
+          <w:szCs w:val="24"/>
+          <w:shd w:val="clear" w:color="auto" w:fill="D3E3FD"/>
+          <w:lang w:val="en"/>
+        </w:rPr>
+        <w:t>a web service that you can use to automate the movement and transformation of data</w:t>
+      </w:r>
+      <w:r>
+        <w:rPr>
+          <w:rFonts w:ascii="Arial" w:eastAsia="Times New Roman" w:hAnsi="Arial" w:cs="Arial"/>
+          <w:color w:val="1F1F1F"/>
+          <w:sz w:val="24"/>
+          <w:szCs w:val="24"/>
+          <w:lang w:val="en"/>
+        </w:rPr>
+        <w:t>. With AWS Data Pipeline, you can define data-driven workflows, so that tasks can be dependent on the successful completion of previous tasks.</w:t>
+      </w:r>
     </w:p>
     <w:p>
       <w:pPr>
         <w:pStyle w:val="Heading2"/>
+        <w:rPr>
+          <w:rFonts w:ascii="Helvetica" w:hAnsi="Helvetica" w:cs="Helvetica"/>
+          <w:color w:val="0F141A"/>
+          <w:shd w:val="clear" w:color="auto" w:fill="FFFFFF"/>
+        </w:rPr>
+      </w:pPr>
+      <w:r>
+        <w:rPr>
+          <w:rFonts w:ascii="Helvetica" w:hAnsi="Helvetica" w:cs="Helvetica"/>
+          <w:color w:val="0F141A"/>
+          <w:shd w:val="clear" w:color="auto" w:fill="FFFFFF"/>
+        </w:rPr>
+        <w:t>30 Amazon elastic cache</w:t>
+      </w:r>
+    </w:p>
+    <w:p>
+      <w:r>
+        <w:t>Cache Engines</w:t>
+      </w:r>
+    </w:p>
+    <w:p>
+      <w:pPr>
+        <w:pStyle w:val="ListParagraph"/>
+        <w:numPr>
+          <w:ilvl w:val="0"/>
+          <w:numId w:val="3"/>
+        </w:numPr>
+      </w:pPr>
+      <w:r>
+        <w:t xml:space="preserve">Memcache </w:t>
+      </w:r>
+    </w:p>
+    <w:p>
+      <w:pPr>
+        <w:pStyle w:val="ListParagraph"/>
+      </w:pPr>
+      <w:r>
+        <w:t>+ A single Memcached cluster can contain up to 20 nodes</w:t>
+      </w:r>
+    </w:p>
+    <w:p>
+      <w:pPr>
+        <w:pStyle w:val="ListParagraph"/>
+        <w:numPr>
+          <w:ilvl w:val="0"/>
+          <w:numId w:val="3"/>
+        </w:numPr>
+      </w:pPr>
+      <w:r>
+        <w:t>Redis :</w:t>
+      </w:r>
+    </w:p>
+    <w:p>
+      <w:pPr>
+        <w:pStyle w:val="ListParagraph"/>
+        <w:numPr>
+          <w:ilvl w:val="0"/>
+          <w:numId w:val="3"/>
+        </w:numPr>
+      </w:pPr>
+      <w:r>
+        <w:t>+ no support cluster but support multi AZ a up to 5 replica</w:t>
+      </w:r>
+    </w:p>
+    <w:p>
+      <w:pPr>
+        <w:pStyle w:val="ListParagraph"/>
+      </w:pPr>
+      <w:r>
+        <w:t>+ max 5 replica</w:t>
+      </w:r>
+    </w:p>
+    <w:p>
+      <w:pPr>
+        <w:pStyle w:val="ListParagraph"/>
+      </w:pPr>
+      <w:r>
+        <w:t>+ Cache clusters running Redis support the concept of replication groups. A replication group consists of up to six clusters, with five of them designated as read replicas</w:t>
+      </w:r>
+    </w:p>
+    <w:p>
+      <w:pPr>
+        <w:pStyle w:val="Heading2"/>
+      </w:pPr>
+      <w:r>
+        <w:t>31 AWS CloudTrail</w:t>
+      </w:r>
+    </w:p>
+    <w:p>
+      <w:pPr>
+        <w:pStyle w:val="ListParagraph"/>
+        <w:numPr>
+          <w:ilvl w:val="0"/>
+          <w:numId w:val="3"/>
+        </w:numPr>
+      </w:pPr>
+      <w:r>
+        <w:t xml:space="preserve">A Trail That Applies to All Regions </w:t>
+      </w:r>
+    </w:p>
+    <w:p>
+      <w:pPr>
+        <w:ind w:left="360"/>
+      </w:pPr>
+      <w:r>
+        <w:t>When you create a trail that applies to all AWS regions, AWS CloudTrail creates the same trail in each region, records the log files in each region, and delivers the log files to the single Amazon S3 bucket (and optionally to the Amazon CloudWatch Logs log group) that you specify</w:t>
+      </w:r>
+    </w:p>
+    <w:p>
+      <w:pPr>
+        <w:pStyle w:val="ListParagraph"/>
+        <w:numPr>
+          <w:ilvl w:val="0"/>
+          <w:numId w:val="3"/>
+        </w:numPr>
+      </w:pPr>
+      <w:r>
+        <w:t>A Trail That Applies to One Region :</w:t>
+      </w:r>
+    </w:p>
+    <w:p>
+      <w:pPr>
+        <w:pStyle w:val="ListParagraph"/>
+      </w:pPr>
+      <w:r>
+        <w:t>You specify a bucket that receives events only from that region. The bucket can be in any region that you specify. If you create additional individual trails that apply to specific regions, you can have those trails deliver event logs to a single Amazon S3 bucket</w:t>
+      </w:r>
+    </w:p>
+    <w:p>
+      <w:pPr>
+        <w:pStyle w:val="Heading2"/>
+        <w:rPr>
+          <w:rFonts w:eastAsia="Times New Roman"/>
+          <w:sz w:val="27"/>
+          <w:szCs w:val="27"/>
+        </w:rPr>
+      </w:pPr>
+      <w:r>
+        <w:t xml:space="preserve">32 </w:t>
+      </w:r>
+      <w:r>
+        <w:rPr>
+          <w:rFonts w:eastAsia="Times New Roman"/>
+        </w:rPr>
+        <w:t>What is UPS used for?</w:t>
+      </w:r>
+    </w:p>
+    <w:p>
+      <w:pPr>
+        <w:shd w:val="clear" w:color="auto" w:fill="FFFFFF"/>
+        <w:spacing w:after="0" w:line="240" w:lineRule="auto"/>
+        <w:textAlignment w:val="top"/>
+        <w:rPr>
+          <w:rFonts w:ascii="Arial" w:eastAsia="Times New Roman" w:hAnsi="Arial" w:cs="Arial"/>
+          <w:color w:val="1F1F1F"/>
+          <w:sz w:val="27"/>
+          <w:szCs w:val="27"/>
+        </w:rPr>
+      </w:pPr>
+      <w:r>
+        <w:rPr>
+          <w:rFonts w:ascii="Arial" w:eastAsia="Times New Roman" w:hAnsi="Arial" w:cs="Arial"/>
+          <w:noProof/>
+          <w:color w:val="1F1F1F"/>
+          <w:sz w:val="27"/>
+          <w:szCs w:val="27"/>
+        </w:rPr>
+        <w:drawing>
+          <wp:inline distT="0" distB="0" distL="0" distR="0">
+            <wp:extent cx="2255520" cy="1036320"/>
+            <wp:effectExtent l="0" t="0" r="0" b="0"/>
+            <wp:docPr id="5" name="Picture 5" descr="What is an Uninterruptible Power Supply - Definition from ..."/>
+            <wp:cNvGraphicFramePr>
+              <a:graphicFrameLocks xmlns:a="http://schemas.openxmlformats.org/drawingml/2006/main" noChangeAspect="1"/>
+            </wp:cNvGraphicFramePr>
+            <a:graphic xmlns:a="http://schemas.openxmlformats.org/drawingml/2006/main">
+              <a:graphicData uri="http://schemas.openxmlformats.org/drawingml/2006/picture">
+                <pic:pic xmlns:pic="http://schemas.openxmlformats.org/drawingml/2006/picture">
+                  <pic:nvPicPr>
+                    <pic:cNvPr id="0" name="Picture 8" descr="What is an Uninterruptible Power Supply - Definition from ..."/>
+                    <pic:cNvPicPr>
+                      <a:picLocks noChangeAspect="1" noChangeArrowheads="1"/>
+                    </pic:cNvPicPr>
+                  </pic:nvPicPr>
+                  <pic:blipFill>
+                    <a:blip r:embed="rId29">
+                      <a:extLst>
+                        <a:ext uri="{28A0092B-C50C-407E-A947-70E740481C1C}">
+                          <a14:useLocalDpi xmlns:a14="http://schemas.microsoft.com/office/drawing/2010/main" val="0"/>
+                        </a:ext>
+                      </a:extLst>
+                    </a:blip>
+                    <a:srcRect/>
+                    <a:stretch>
+                      <a:fillRect/>
+                    </a:stretch>
+                  </pic:blipFill>
+                  <pic:spPr bwMode="auto">
+                    <a:xfrm>
+                      <a:off x="0" y="0"/>
+                      <a:ext cx="2255520" cy="1036320"/>
+                    </a:xfrm>
+                    <a:prstGeom prst="rect">
+                      <a:avLst/>
+                    </a:prstGeom>
+                    <a:noFill/>
+                    <a:ln>
+                      <a:noFill/>
+                    </a:ln>
+                  </pic:spPr>
+                </pic:pic>
+              </a:graphicData>
+            </a:graphic>
+          </wp:inline>
+        </w:drawing>
+      </w:r>
+    </w:p>
+    <w:p>
+      <w:pPr>
+        <w:shd w:val="clear" w:color="auto" w:fill="FFFFFF"/>
+        <w:spacing w:after="150" w:line="240" w:lineRule="auto"/>
+        <w:rPr>
+          <w:rFonts w:ascii="Arial" w:eastAsia="Times New Roman" w:hAnsi="Arial" w:cs="Arial"/>
+          <w:color w:val="1F1F1F"/>
+          <w:sz w:val="27"/>
+          <w:szCs w:val="27"/>
+        </w:rPr>
+      </w:pPr>
+      <w:r>
+        <w:rPr>
+          <w:rFonts w:ascii="Arial" w:eastAsia="Times New Roman" w:hAnsi="Arial" w:cs="Arial"/>
+          <w:color w:val="1F1F1F"/>
+          <w:sz w:val="24"/>
+          <w:szCs w:val="24"/>
+          <w:lang w:val="en"/>
+        </w:rPr>
+        <w:lastRenderedPageBreak/>
+        <w:t>An uninterruptible power supply (UPS) is a device that </w:t>
+      </w:r>
+      <w:r>
+        <w:rPr>
+          <w:rFonts w:ascii="Arial" w:eastAsia="Times New Roman" w:hAnsi="Arial" w:cs="Arial"/>
+          <w:color w:val="040C28"/>
+          <w:sz w:val="24"/>
+          <w:szCs w:val="24"/>
+          <w:shd w:val="clear" w:color="auto" w:fill="D3E3FD"/>
+          <w:lang w:val="en"/>
+        </w:rPr>
+        <w:t>allows a computer to keep running for at least a short time when incoming power is interrupted</w:t>
+      </w:r>
+      <w:r>
+        <w:rPr>
+          <w:rFonts w:ascii="Arial" w:eastAsia="Times New Roman" w:hAnsi="Arial" w:cs="Arial"/>
+          <w:color w:val="1F1F1F"/>
+          <w:sz w:val="24"/>
+          <w:szCs w:val="24"/>
+          <w:lang w:val="en"/>
+        </w:rPr>
+        <w:t>. Provided utility power is flowing, it also replenishes and maintains energy storage.</w:t>
+      </w:r>
+    </w:p>
+    <w:p>
+      <w:pPr>
+        <w:pStyle w:val="Heading2"/>
+      </w:pPr>
+      <w:r>
+        <w:t>33 AWS Import/Export</w:t>
+      </w:r>
+    </w:p>
+    <w:p>
+      <w:pPr>
+        <w:pStyle w:val="Heading3"/>
+        <w:numPr>
+          <w:ilvl w:val="0"/>
+          <w:numId w:val="3"/>
+        </w:numPr>
+      </w:pPr>
+      <w:r>
+        <w:t xml:space="preserve">AWS Snowball AWS </w:t>
+      </w:r>
+    </w:p>
+    <w:p>
+      <w:r>
+        <w:t xml:space="preserve">AWS Snowball AWS Snowball uses Amazon-provided shippable storage appliances shipped through UPS. Each AWS Snowball is protected by AWS KMS and made physically rugged to secure and protect your data while the device is in transit. At the time of this writing, </w:t>
+      </w:r>
+      <w:r>
+        <w:rPr>
+          <w:highlight w:val="yellow"/>
+        </w:rPr>
+        <w:t>AWS Snowballs come in two sizes: 50TB and 80TB, and the availability of each varies by region</w:t>
+      </w:r>
+      <w:r>
+        <w:t xml:space="preserve">. AWS Snowball provides the following features: - + You can import and export data between your on-premises data storage locations and Amazon S3. </w:t>
+      </w:r>
+    </w:p>
+    <w:p>
+      <w:r>
+        <w:t>+</w:t>
+      </w:r>
+      <w:r>
+        <w:t xml:space="preserve"> </w:t>
+      </w:r>
+      <w:r>
+        <w:t xml:space="preserve">Encryption is enforced, protecting your data at rest and in physical transit. </w:t>
+      </w:r>
+    </w:p>
+    <w:p>
+      <w:r>
+        <w:t xml:space="preserve">+ You don’t have to buy or maintain your own hardware devices. </w:t>
+      </w:r>
+    </w:p>
+    <w:p>
+      <w:r>
+        <w:t xml:space="preserve">+ </w:t>
+      </w:r>
+      <w:r>
+        <w:rPr>
+          <w:highlight w:val="yellow"/>
+        </w:rPr>
+        <w:t>You can manage your jobs through the AWS Snowball console.</w:t>
+      </w:r>
+      <w:r>
+        <w:t xml:space="preserve"> </w:t>
+      </w:r>
+    </w:p>
+    <w:p>
+      <w:r>
+        <w:t>+ The AWS Snowball is its own shipping container, and the shipping label is an E Ink display that automatically shows the correct address when the AWS Snowball is ready to ship. You can drop it off with UPS, no box required.</w:t>
+      </w:r>
+    </w:p>
+    <w:p>
+      <w:pPr>
+        <w:pStyle w:val="Heading3"/>
+        <w:numPr>
+          <w:ilvl w:val="0"/>
+          <w:numId w:val="3"/>
+        </w:numPr>
+      </w:pPr>
+      <w:r>
+        <w:t xml:space="preserve">AWS Import/Export Disk </w:t>
+      </w:r>
+    </w:p>
+    <w:p>
+      <w:r>
+        <w:t>AWS Import/Export Disk supports transfers data directly onto and off of storage devices you own using the Amazon high-speed internal network.</w:t>
+      </w:r>
+    </w:p>
+    <w:p>
+      <w:r>
+        <w:t xml:space="preserve"> Important things to understand about AWS Import/Export Disk include: </w:t>
+      </w:r>
+    </w:p>
+    <w:p>
+      <w:r>
+        <w:t xml:space="preserve">+ You can import your data into Amazon Glacier and Amazon EBS, in addition to Amazon S3. </w:t>
+      </w:r>
+    </w:p>
+    <w:p>
+      <w:r>
+        <w:t>+ You can export data from Amazon S3.</w:t>
+      </w:r>
+    </w:p>
+    <w:p>
+      <w:r>
+        <w:t xml:space="preserve">+  Encryption is optional and not enforced. </w:t>
+      </w:r>
+    </w:p>
+    <w:p>
+      <w:r>
+        <w:t>+ You buy and maintain your own hardware devices.</w:t>
+      </w:r>
+    </w:p>
+    <w:p>
+      <w:r>
+        <w:t xml:space="preserve">+  </w:t>
+      </w:r>
+      <w:r>
+        <w:rPr>
+          <w:highlight w:val="yellow"/>
+        </w:rPr>
+        <w:t>You can’t manage your jobs through the AWS Snowball console.</w:t>
+      </w:r>
+    </w:p>
+    <w:p>
+      <w:r>
+        <w:rPr>
+          <w:highlight w:val="yellow"/>
+        </w:rPr>
+        <w:t>+ Unlike AWS Snowball, AWS Import/Export Disk has an upper limit of 16TB.</w:t>
+      </w:r>
+    </w:p>
+    <w:p/>
+    <w:p>
+      <w:pPr>
+        <w:pStyle w:val="Heading2"/>
+      </w:pPr>
+      <w:r>
+        <w:t xml:space="preserve">34 </w:t>
+      </w:r>
+      <w:r>
+        <w:t xml:space="preserve">AWS Directory Service </w:t>
+      </w:r>
+    </w:p>
+    <w:p>
+      <w:pPr>
+        <w:pStyle w:val="ListParagraph"/>
+      </w:pPr>
+      <w:r>
+        <w:t>AWS Directory Service is a managed service offering that provides directories that contain information about your organization, including users, groups, computers, and other resources.</w:t>
+      </w:r>
+    </w:p>
+    <w:p>
+      <w:pPr>
+        <w:pStyle w:val="ListParagraph"/>
+      </w:pPr>
+    </w:p>
+    <w:p>
+      <w:pPr>
+        <w:pStyle w:val="ListParagraph"/>
+        <w:numPr>
+          <w:ilvl w:val="0"/>
+          <w:numId w:val="3"/>
+        </w:numPr>
+      </w:pPr>
+      <w:r>
+        <w:rPr>
+          <w:highlight w:val="yellow"/>
+        </w:rPr>
+        <w:t>AWS Directory Service for Microsoft Active</w:t>
+      </w:r>
+      <w:r>
+        <w:t xml:space="preserve"> Directory (Enterprise Edition) This Directory Service is your best choice if you have more than 5,000 users </w:t>
+      </w:r>
+      <w:r>
+        <w:rPr>
+          <w:highlight w:val="yellow"/>
+        </w:rPr>
+        <w:t>and need a trust relationship set up between an AWS-hosted directory and your on-premises directories.</w:t>
+      </w:r>
+      <w:r>
+        <w:t xml:space="preserve"> </w:t>
+      </w:r>
+    </w:p>
+    <w:p>
+      <w:pPr>
+        <w:pStyle w:val="ListParagraph"/>
+        <w:numPr>
+          <w:ilvl w:val="0"/>
+          <w:numId w:val="3"/>
+        </w:numPr>
+      </w:pPr>
+      <w:r>
+        <w:t xml:space="preserve">Simple AD In most cases, Simple AD is the least expensive option and your best choice if you have 5,000 or fewer users and don’t need the more advanced Microsoft Active Directory </w:t>
+      </w:r>
+      <w:r>
+        <w:lastRenderedPageBreak/>
+        <w:t xml:space="preserve">features. </w:t>
+      </w:r>
+      <w:r>
+        <w:t xml:space="preserve"> (</w:t>
+      </w:r>
+      <w:r>
+        <w:rPr>
+          <w:highlight w:val="yellow"/>
+        </w:rPr>
+        <w:t>Note that you cannot set up trust relationships between Simple AD and o</w:t>
+      </w:r>
+      <w:r>
+        <w:rPr>
+          <w:highlight w:val="yellow"/>
+        </w:rPr>
+        <w:t>ther Active Directory domains.)</w:t>
+      </w:r>
+    </w:p>
+    <w:p>
+      <w:pPr>
+        <w:pStyle w:val="ListParagraph"/>
+        <w:numPr>
+          <w:ilvl w:val="0"/>
+          <w:numId w:val="3"/>
+        </w:numPr>
+      </w:pPr>
+      <w:r>
+        <w:t>AD Connector AD Connector is your best choice when you want to use your existing onpremises directory with AWS cloud service</w:t>
+      </w:r>
+    </w:p>
+    <w:p>
+      <w:pPr>
+        <w:pStyle w:val="Heading2"/>
+        <w:rPr>
+          <w:rFonts w:eastAsia="Times New Roman"/>
+          <w:sz w:val="27"/>
+          <w:szCs w:val="27"/>
+        </w:rPr>
+      </w:pPr>
+      <w:r>
+        <w:t xml:space="preserve">35 </w:t>
+      </w:r>
+      <w:r>
+        <w:rPr>
+          <w:rFonts w:eastAsia="Times New Roman"/>
+        </w:rPr>
+        <w:t>What is inventory in AWS?</w:t>
+      </w:r>
+    </w:p>
+    <w:p>
+      <w:pPr>
+        <w:shd w:val="clear" w:color="auto" w:fill="FFFFFF"/>
+        <w:spacing w:after="0" w:line="240" w:lineRule="auto"/>
+        <w:textAlignment w:val="top"/>
+        <w:rPr>
+          <w:rFonts w:ascii="Arial" w:eastAsia="Times New Roman" w:hAnsi="Arial" w:cs="Arial"/>
+          <w:color w:val="1F1F1F"/>
+          <w:sz w:val="27"/>
+          <w:szCs w:val="27"/>
+        </w:rPr>
+      </w:pPr>
+      <w:r>
+        <w:rPr>
+          <w:rFonts w:ascii="Arial" w:eastAsia="Times New Roman" w:hAnsi="Arial" w:cs="Arial"/>
+          <w:noProof/>
+          <w:color w:val="1F1F1F"/>
+          <w:sz w:val="27"/>
+          <w:szCs w:val="27"/>
+        </w:rPr>
+        <w:drawing>
+          <wp:inline distT="0" distB="0" distL="0" distR="0">
+            <wp:extent cx="2506980" cy="1409700"/>
+            <wp:effectExtent l="0" t="0" r="7620" b="0"/>
+            <wp:docPr id="6" name="Picture 6" descr="Inventory :: AWS Management and Governance Tools Workshop"/>
+            <wp:cNvGraphicFramePr>
+              <a:graphicFrameLocks xmlns:a="http://schemas.openxmlformats.org/drawingml/2006/main" noChangeAspect="1"/>
+            </wp:cNvGraphicFramePr>
+            <a:graphic xmlns:a="http://schemas.openxmlformats.org/drawingml/2006/main">
+              <a:graphicData uri="http://schemas.openxmlformats.org/drawingml/2006/picture">
+                <pic:pic xmlns:pic="http://schemas.openxmlformats.org/drawingml/2006/picture">
+                  <pic:nvPicPr>
+                    <pic:cNvPr id="0" name="Picture 10" descr="Inventory :: AWS Management and Governance Tools Workshop"/>
+                    <pic:cNvPicPr>
+                      <a:picLocks noChangeAspect="1" noChangeArrowheads="1"/>
+                    </pic:cNvPicPr>
+                  </pic:nvPicPr>
+                  <pic:blipFill>
+                    <a:blip r:embed="rId30">
+                      <a:extLst>
+                        <a:ext uri="{28A0092B-C50C-407E-A947-70E740481C1C}">
+                          <a14:useLocalDpi xmlns:a14="http://schemas.microsoft.com/office/drawing/2010/main" val="0"/>
+                        </a:ext>
+                      </a:extLst>
+                    </a:blip>
+                    <a:srcRect/>
+                    <a:stretch>
+                      <a:fillRect/>
+                    </a:stretch>
+                  </pic:blipFill>
+                  <pic:spPr bwMode="auto">
+                    <a:xfrm>
+                      <a:off x="0" y="0"/>
+                      <a:ext cx="2506980" cy="1409700"/>
+                    </a:xfrm>
+                    <a:prstGeom prst="rect">
+                      <a:avLst/>
+                    </a:prstGeom>
+                    <a:noFill/>
+                    <a:ln>
+                      <a:noFill/>
+                    </a:ln>
+                  </pic:spPr>
+                </pic:pic>
+              </a:graphicData>
+            </a:graphic>
+          </wp:inline>
+        </w:drawing>
+      </w:r>
+    </w:p>
+    <w:p>
+      <w:pPr>
+        <w:shd w:val="clear" w:color="auto" w:fill="FFFFFF"/>
+        <w:spacing w:after="0" w:line="240" w:lineRule="auto"/>
+        <w:textAlignment w:val="top"/>
+        <w:rPr>
+          <w:rFonts w:ascii="Arial" w:eastAsia="Times New Roman" w:hAnsi="Arial" w:cs="Arial"/>
+          <w:color w:val="1F1F1F"/>
+          <w:sz w:val="27"/>
+          <w:szCs w:val="27"/>
+        </w:rPr>
+      </w:pPr>
+      <w:r>
+        <w:rPr>
+          <w:rFonts w:ascii="Arial" w:eastAsia="Times New Roman" w:hAnsi="Arial" w:cs="Arial"/>
+          <w:color w:val="1F1F1F"/>
+          <w:sz w:val="27"/>
+          <w:szCs w:val="27"/>
+        </w:rPr>
+        <w:t xml:space="preserve">Link </w:t>
+      </w:r>
+      <w:hyperlink r:id="rId31" w:history="1">
+        <w:r>
+          <w:rPr>
+            <w:rStyle w:val="Hyperlink"/>
+            <w:rFonts w:ascii="Arial" w:eastAsia="Times New Roman" w:hAnsi="Arial" w:cs="Arial"/>
+            <w:sz w:val="27"/>
+            <w:szCs w:val="27"/>
+          </w:rPr>
+          <w:t>https://docs.aws.amazon.com/systems-manager/latest/userguide/systems-manager-inventory.html</w:t>
+        </w:r>
+      </w:hyperlink>
+    </w:p>
+    <w:p>
+      <w:pPr>
+        <w:shd w:val="clear" w:color="auto" w:fill="FFFFFF"/>
+        <w:spacing w:after="150" w:line="240" w:lineRule="auto"/>
+        <w:rPr>
+          <w:rFonts w:ascii="Arial" w:eastAsia="Times New Roman" w:hAnsi="Arial" w:cs="Arial"/>
+          <w:color w:val="1F1F1F"/>
+          <w:sz w:val="27"/>
+          <w:szCs w:val="27"/>
+        </w:rPr>
+      </w:pPr>
+      <w:r>
+        <w:rPr>
+          <w:rFonts w:ascii="Arial" w:eastAsia="Times New Roman" w:hAnsi="Arial" w:cs="Arial"/>
+          <w:color w:val="1F1F1F"/>
+          <w:sz w:val="24"/>
+          <w:szCs w:val="24"/>
+          <w:lang w:val="en"/>
+        </w:rPr>
+        <w:t>AWS Systems Manager Inventory </w:t>
+      </w:r>
+      <w:r>
+        <w:rPr>
+          <w:rFonts w:ascii="Arial" w:eastAsia="Times New Roman" w:hAnsi="Arial" w:cs="Arial"/>
+          <w:color w:val="040C28"/>
+          <w:sz w:val="24"/>
+          <w:szCs w:val="24"/>
+          <w:shd w:val="clear" w:color="auto" w:fill="D3E3FD"/>
+          <w:lang w:val="en"/>
+        </w:rPr>
+        <w:t>provides visibility into your Amazon EC2 and on-premises computing environment</w:t>
+      </w:r>
+      <w:r>
+        <w:rPr>
+          <w:rFonts w:ascii="Arial" w:eastAsia="Times New Roman" w:hAnsi="Arial" w:cs="Arial"/>
+          <w:color w:val="1F1F1F"/>
+          <w:sz w:val="24"/>
+          <w:szCs w:val="24"/>
+          <w:lang w:val="en"/>
+        </w:rPr>
+        <w:t>. You can use Inventory to collect metadata from your managed instances.</w:t>
+      </w:r>
+    </w:p>
+    <w:p>
+      <w:pPr>
+        <w:pStyle w:val="Heading2"/>
+      </w:pPr>
+      <w:r>
+        <w:t>36 Amazon CloudFront?</w:t>
+      </w:r>
+    </w:p>
+    <w:p>
+      <w:pPr>
+        <w:pStyle w:val="ListParagraph"/>
+        <w:numPr>
+          <w:ilvl w:val="0"/>
+          <w:numId w:val="6"/>
+        </w:numPr>
+      </w:pPr>
+      <w:r>
+        <w:t>What origin servers are supported by Amazon CloudFront</w:t>
+      </w:r>
+    </w:p>
+    <w:p>
+      <w:pPr>
+        <w:pStyle w:val="ListParagraph"/>
+        <w:numPr>
+          <w:ilvl w:val="0"/>
+          <w:numId w:val="3"/>
+        </w:numPr>
+        <w:rPr>
+          <w:highlight w:val="yellow"/>
+        </w:rPr>
+      </w:pPr>
+      <w:r>
+        <w:rPr>
+          <w:highlight w:val="yellow"/>
+        </w:rPr>
+        <w:t>Amazon CloudFront can use an Amazon S3 bucket or any HTTP server</w:t>
+      </w:r>
+    </w:p>
+    <w:p>
+      <w:pPr>
+        <w:pStyle w:val="Heading3"/>
+      </w:pPr>
+      <w:r>
+        <w:t>Whole Website</w:t>
+      </w:r>
+    </w:p>
+    <w:p>
+      <w:pPr>
+        <w:pStyle w:val="ListParagraph"/>
+        <w:rPr>
+          <w:highlight w:val="yellow"/>
+        </w:rPr>
+      </w:pPr>
+      <w:r>
+        <w:t xml:space="preserve"> Using cache behaviors and multiple origins, you can easily use Amazon CloudFront to serve your whole website and to support different behaviors for different client devices.</w:t>
+      </w:r>
+    </w:p>
+    <w:p>
+      <w:pPr>
+        <w:pStyle w:val="Heading3"/>
+      </w:pPr>
+      <w:r>
+        <w:t xml:space="preserve">Private Content </w:t>
+      </w:r>
+    </w:p>
+    <w:p>
+      <w:pPr>
+        <w:pStyle w:val="ListParagraph"/>
+        <w:numPr>
+          <w:ilvl w:val="0"/>
+          <w:numId w:val="3"/>
+        </w:numPr>
+      </w:pPr>
+      <w:r>
+        <w:t xml:space="preserve">Signed URLs Use URLs that are valid only between certain times and optionally from certain IP addresses. </w:t>
+      </w:r>
+    </w:p>
+    <w:p>
+      <w:pPr>
+        <w:pStyle w:val="ListParagraph"/>
+        <w:numPr>
+          <w:ilvl w:val="0"/>
+          <w:numId w:val="3"/>
+        </w:numPr>
+      </w:pPr>
+      <w:r>
+        <w:t xml:space="preserve">Signed Cookies Require authentication via public and private key pairs. </w:t>
+      </w:r>
+    </w:p>
+    <w:p>
+      <w:pPr>
+        <w:pStyle w:val="ListParagraph"/>
+        <w:numPr>
+          <w:ilvl w:val="0"/>
+          <w:numId w:val="3"/>
+        </w:numPr>
+      </w:pPr>
+      <w:r>
+        <w:t>Origin Access Identities (OAI) Restrict access to an Amazon S3 bucket only to a special Amazon CloudFront user associated with your distribution. This is the easiest way to ensure that content in a bucket is only accessed by Amazon CloudFront.</w:t>
+      </w:r>
+    </w:p>
+    <w:p>
+      <w:pPr>
+        <w:pStyle w:val="Heading5"/>
+        <w:shd w:val="clear" w:color="auto" w:fill="FFFFFF"/>
+        <w:rPr>
+          <w:rFonts w:ascii="Segoe UI" w:hAnsi="Segoe UI" w:cs="Segoe UI"/>
+          <w:color w:val="212529"/>
+        </w:rPr>
+      </w:pPr>
+      <w:r>
+        <w:rPr>
+          <w:rFonts w:ascii="Segoe UI" w:hAnsi="Segoe UI" w:cs="Segoe UI"/>
+          <w:b/>
+          <w:bCs/>
+          <w:color w:val="212529"/>
+        </w:rPr>
+        <w:t>What is the HTTP response status code for a request that is blocked by AWS CloudFront? </w:t>
+      </w:r>
+    </w:p>
+    <w:p>
+      <w:r>
+        <w:t>: 403</w:t>
+      </w:r>
+    </w:p>
+    <w:p>
+      <w:pPr>
+        <w:pStyle w:val="Heading2"/>
+      </w:pPr>
+      <w:r>
+        <w:t xml:space="preserve">37 AWS Storage Gateway </w:t>
+      </w:r>
+    </w:p>
+    <w:p>
+      <w:pPr>
+        <w:ind w:left="360"/>
+      </w:pPr>
+      <w:r>
+        <w:t>AWS Storage Gateway is a service connecting an on-premises software appliance with cloud- based storage to provide seamless and secure integration between an organization’s onpremises IT environment and AWS storage infrastructure. The service enables you to store data securely on the AWS cloud in a scalable and cost-effective manner</w:t>
+      </w:r>
+    </w:p>
+    <w:p>
+      <w:pPr>
+        <w:pStyle w:val="Heading3"/>
+        <w:rPr>
+          <w:highlight w:val="yellow"/>
+        </w:rPr>
+      </w:pPr>
+      <w:r>
+        <w:lastRenderedPageBreak/>
+        <w:t>-</w:t>
+      </w:r>
+      <w:r>
+        <w:t xml:space="preserve"> Gateway-Cached Volumes</w:t>
+      </w:r>
+    </w:p>
+    <w:p>
+      <w:pPr>
+        <w:ind w:left="360"/>
+      </w:pPr>
+      <w:r>
+        <w:rPr>
+          <w:highlight w:val="yellow"/>
+        </w:rPr>
+        <w:t xml:space="preserve"> Gateway-Cached volumes allow you to expand your local storage capacity into Amazon S3.</w:t>
+      </w:r>
+      <w:r>
+        <w:t xml:space="preserve"> All data stored on a Gateway-Cached volume is moved to Amazon S3, while recently read data is retained in local storage to provide low-latency access. While each volume is limited to a maximum size of 32TB, a single gateway can support up to 32 volumes for a maximum storage of 1 PB</w:t>
+      </w:r>
+    </w:p>
+    <w:p>
+      <w:pPr>
+        <w:pStyle w:val="Heading3"/>
+      </w:pPr>
+      <w:r>
+        <w:t xml:space="preserve"> Gateway-Stored Volumes </w:t>
+      </w:r>
+    </w:p>
+    <w:p>
+      <w:pPr>
+        <w:pStyle w:val="ListParagraph"/>
+      </w:pPr>
+      <w:r>
+        <w:rPr>
+          <w:highlight w:val="yellow"/>
+        </w:rPr>
+        <w:t>Gateway-Stored volumes allow you to store your data on your on-premises storage and asynchronously back up that data to Amazon S3</w:t>
+      </w:r>
+      <w:r>
+        <w:t>. This provides lowlatency access to all data, while also providing off-site backups taking advantage of the durability of Amazon S3. The data is backed up in the form of Amazon Elastic Block Store (Amazon EBS) snapshots. While each volume is limited to a maximum size of 16TB, a single gateway can support up to 32 volumes for a maximum storage of 512TB.</w:t>
+      </w:r>
+    </w:p>
+    <w:p>
+      <w:pPr>
+        <w:pStyle w:val="ListParagraph"/>
+      </w:pPr>
+    </w:p>
+    <w:p>
+      <w:pPr>
+        <w:pStyle w:val="Heading2"/>
+      </w:pPr>
+      <w:r>
+        <w:t xml:space="preserve">38 </w:t>
+      </w:r>
+      <w:r>
+        <w:t>AWS Key Management Service (KMS)</w:t>
+      </w:r>
+    </w:p>
+    <w:p>
+      <w:r>
+        <w:t>AWS Key Management Service (AWS KMS) AWS KMS is a managed service that makes it easy for you to create and control the encryption k</w:t>
+      </w:r>
+      <w:r>
+        <w:t>eys used to encrypt your data.</w:t>
+      </w:r>
+    </w:p>
+    <w:p>
+      <w:pPr>
+        <w:pStyle w:val="ListParagraph"/>
+        <w:numPr>
+          <w:ilvl w:val="0"/>
+          <w:numId w:val="3"/>
+        </w:numPr>
+        <w:rPr>
+          <w:highlight w:val="yellow"/>
+        </w:rPr>
+      </w:pPr>
+      <w:r>
+        <w:rPr>
+          <w:highlight w:val="yellow"/>
+        </w:rPr>
+        <w:t>Customer Managed Keys AWS KMS</w:t>
+      </w:r>
+      <w:r>
+        <w:t xml:space="preserve"> uses a type of key called a Customer Master Key (CMK) to encrypt and decrypt data. CMKs are the fundamental resources that AWS KMS manages. They can be used inside of AWS KMS to encrypt or decrypt up to 4 KB of data directly. They can also be used to encrypt generated data keys that are then used to encrypt or decrypt larger amounts of data outside of the service</w:t>
+      </w:r>
+      <w:r>
+        <w:rPr>
+          <w:highlight w:val="yellow"/>
+        </w:rPr>
+        <w:t>. CMKs can never leave AWS KMS unencrypted, but data keys can leave the service unencrypted.</w:t>
+      </w:r>
+    </w:p>
+    <w:p>
+      <w:pPr>
+        <w:pStyle w:val="ListParagraph"/>
+        <w:numPr>
+          <w:ilvl w:val="0"/>
+          <w:numId w:val="3"/>
+        </w:numPr>
+        <w:rPr>
+          <w:highlight w:val="yellow"/>
+        </w:rPr>
+      </w:pPr>
+      <w:r>
+        <w:t>Data Keys You use data keys to encrypt large data objects within your own application outside AWS KMS. When you call GenerateDataKey, AWS KMS returns a plaintext version of the key and ciphertext that contains the key encrypted under the specified CMK. AWS KMS tracks which CMK was used to encrypt the data key. You use the plaintext data key in your application to encrypt data, and you typically store the encrypted key alongside your encrypted data. Security best practices suggest that you should remove the plaintext key from memory as soon as is practical after use. To decrypt data in your application, pass the encrypted data key to the Decrypt function. AWS KMS uses the associated CMK to decrypt and retrieve your plaintext data key. Use the plaintext key to decrypt your data, and then remove the key from memory.</w:t>
+      </w:r>
+    </w:p>
+    <w:p>
+      <w:pPr>
+        <w:pStyle w:val="ListParagraph"/>
+        <w:rPr>
+          <w:highlight w:val="yellow"/>
+        </w:rPr>
+      </w:pPr>
+    </w:p>
+    <w:p>
+      <w:pPr>
+        <w:pStyle w:val="ListParagraph"/>
+        <w:numPr>
+          <w:ilvl w:val="0"/>
+          <w:numId w:val="3"/>
+        </w:numPr>
+        <w:rPr>
+          <w:highlight w:val="yellow"/>
+        </w:rPr>
+      </w:pPr>
+      <w:r>
+        <w:t>Envelope Encryption AWS KMS uses envelope encryption to protect data. AWS KMS creates a data key, encrypts it under a CMK, and returns plaintext and encrypted versions of the data key to you. You use the plaintext key to encrypt data and store the encrypted key alongside the encrypted data. The key should be removed from memory as soon as is practical after use. You can retrieve a plaintext data key only if you have the encrypted data key and you have permission to use the corresponding master key.</w:t>
+      </w:r>
+    </w:p>
+    <w:p>
+      <w:pPr>
+        <w:pStyle w:val="ListParagraph"/>
+        <w:rPr>
+          <w:highlight w:val="yellow"/>
+        </w:rPr>
+      </w:pPr>
+    </w:p>
+    <w:p>
+      <w:pPr>
+        <w:pStyle w:val="ListParagraph"/>
+        <w:numPr>
+          <w:ilvl w:val="0"/>
+          <w:numId w:val="3"/>
+        </w:numPr>
+        <w:rPr>
+          <w:highlight w:val="yellow"/>
+        </w:rPr>
+      </w:pPr>
+      <w:r>
+        <w:t xml:space="preserve">Encryption Context All AWS KMS cryptographic operations accept an optional key/value map of additional contextual information called an encryption context. The specified context must be the same for both the encrypt and decrypt operations or decryption will not succeed. The </w:t>
+      </w:r>
+      <w:r>
+        <w:lastRenderedPageBreak/>
+        <w:t>encryption context is logged, can be used for additional auditing, and is available as context in the AWS policy language for fine-grained policybased authorization.</w:t>
+      </w:r>
+    </w:p>
+    <w:p>
+      <w:pPr>
+        <w:pStyle w:val="Heading2"/>
+      </w:pPr>
+      <w:r>
+        <w:t>39 Cloud Trail</w:t>
+      </w:r>
+    </w:p>
+    <w:p>
+      <w:r>
+        <w:t xml:space="preserve">AWS CloudTrail captures AWS API calls and related events made by or on behalf of an AWS account and </w:t>
+      </w:r>
+      <w:r>
+        <w:rPr>
+          <w:highlight w:val="yellow"/>
+        </w:rPr>
+        <w:t>delivers log files to an Amazon S3 bucket that you specify</w:t>
+      </w:r>
+    </w:p>
+    <w:p>
+      <w:pPr>
+        <w:pStyle w:val="Heading2"/>
+      </w:pPr>
+      <w:r>
+        <w:t xml:space="preserve">40 </w:t>
+      </w:r>
+      <w:r>
+        <w:t>Amazon Kinesis</w:t>
+      </w:r>
+    </w:p>
+    <w:p>
+      <w:r>
+        <w:t>Amazon Kinesis is a platform for handling massive streaming data on AWS, offering powerful services to make it easy to load and analyze streaming data and also providing the ability for you to build custom streaming data applications for specialized needs.</w:t>
+      </w:r>
+    </w:p>
+    <w:p>
+      <w:r>
+        <w:t xml:space="preserve"> Overview Amazon Kinesis is a streaming data platform consisting of three services addressing different real-time streaming data challenges</w:t>
+      </w:r>
+      <w:r>
+        <w:t>:</w:t>
+      </w:r>
+    </w:p>
+    <w:p>
+      <w:pPr>
+        <w:pStyle w:val="ListParagraph"/>
+        <w:numPr>
+          <w:ilvl w:val="0"/>
+          <w:numId w:val="3"/>
+        </w:numPr>
+      </w:pPr>
+      <w:r>
+        <w:t>Amazon Kinesis Firehose: A service enabling you to load massive volumes of streaming data into AWS</w:t>
+      </w:r>
+      <w:r>
+        <w:t xml:space="preserve"> </w:t>
+      </w:r>
+      <w:r>
+        <w:rPr>
+          <w:highlight w:val="yellow"/>
+        </w:rPr>
+        <w:t xml:space="preserve">(can store to </w:t>
+      </w:r>
+      <w:r>
+        <w:rPr>
+          <w:highlight w:val="yellow"/>
+        </w:rPr>
+        <w:t>Amazon S3, Amazon Redshift, or Amazon Elasticsearch.</w:t>
+      </w:r>
+      <w:r>
+        <w:rPr>
+          <w:highlight w:val="yellow"/>
+        </w:rPr>
+        <w:t>)</w:t>
+      </w:r>
+    </w:p>
+    <w:p>
+      <w:pPr>
+        <w:pStyle w:val="ListParagraph"/>
+        <w:numPr>
+          <w:ilvl w:val="0"/>
+          <w:numId w:val="3"/>
+        </w:numPr>
+      </w:pPr>
+      <w:r>
+        <w:t>Amazon Kinesis Streams: A service enabling you to build custom applications for more complex analysis of streaming data in real time</w:t>
+      </w:r>
+    </w:p>
+    <w:p>
+      <w:pPr>
+        <w:pStyle w:val="ListParagraph"/>
+      </w:pPr>
+      <w:r>
+        <w:t>. Amazon Kinesis Streams can scale to support nearly limitless data streams by distributing incoming data across a number of shards</w:t>
+      </w:r>
+    </w:p>
+    <w:p>
+      <w:pPr>
+        <w:pStyle w:val="ListParagraph"/>
+        <w:numPr>
+          <w:ilvl w:val="0"/>
+          <w:numId w:val="3"/>
+        </w:numPr>
+      </w:pPr>
+      <w:r>
+        <w:t xml:space="preserve">Amazon Kinesis Analytics: A service enabling you to easily analyze streaming data real time </w:t>
+      </w:r>
+      <w:r>
+        <w:rPr>
+          <w:highlight w:val="yellow"/>
+        </w:rPr>
+        <w:t>with standard SQL</w:t>
+      </w:r>
+    </w:p>
+    <w:p>
+      <w:pPr>
+        <w:pStyle w:val="Heading2"/>
+        <w:rPr>
+          <w:shd w:val="clear" w:color="auto" w:fill="FFFFFF"/>
+        </w:rPr>
+      </w:pPr>
+      <w:r>
+        <w:t xml:space="preserve">42 </w:t>
+      </w:r>
+      <w:r>
+        <w:rPr>
+          <w:shd w:val="clear" w:color="auto" w:fill="FFFFFF"/>
+        </w:rPr>
+        <w:t>S3 Inventory</w:t>
+      </w:r>
+    </w:p>
+    <w:p>
+      <w:r>
+        <w:t xml:space="preserve">Link: </w:t>
+      </w:r>
+      <w:hyperlink r:id="rId32" w:history="1">
+        <w:r>
+          <w:rPr>
+            <w:rStyle w:val="Hyperlink"/>
+          </w:rPr>
+          <w:t>https://docs.aws.amazon.com/AmazonS3/latest/userguide/storage-inventory.html</w:t>
+        </w:r>
+      </w:hyperlink>
+    </w:p>
+    <w:p>
+      <w:pPr>
+        <w:rPr>
+          <w:rFonts w:ascii="Helvetica" w:hAnsi="Helvetica" w:cs="Helvetica"/>
+          <w:color w:val="0F141A"/>
+          <w:shd w:val="clear" w:color="auto" w:fill="FFFFFF"/>
+        </w:rPr>
+      </w:pPr>
+      <w:r>
+        <w:rPr>
+          <w:rFonts w:ascii="Helvetica" w:hAnsi="Helvetica" w:cs="Helvetica"/>
+          <w:color w:val="0F141A"/>
+          <w:shd w:val="clear" w:color="auto" w:fill="FFFFFF"/>
+        </w:rPr>
+        <w:t>You can use Amazon S3 Inventory to help manage your storage. For example, you can use it to audit and report on the replication and encryption status of your objects for business, compliance, and regulatory needs. You can also simplify and speed up business workflows and big data jobs by using Amazon S3 Inventory, which provides a scheduled alternative to the Amazon S3 synchronous </w:t>
+      </w:r>
+      <w:r>
+        <w:rPr>
+          <w:rStyle w:val="HTMLCode"/>
+          <w:rFonts w:ascii="Consolas" w:eastAsiaTheme="majorEastAsia" w:hAnsi="Consolas"/>
+          <w:color w:val="0F141A"/>
+          <w:sz w:val="24"/>
+          <w:szCs w:val="24"/>
+        </w:rPr>
+        <w:t>List</w:t>
+      </w:r>
+      <w:r>
+        <w:rPr>
+          <w:rFonts w:ascii="Helvetica" w:hAnsi="Helvetica" w:cs="Helvetica"/>
+          <w:color w:val="0F141A"/>
+          <w:shd w:val="clear" w:color="auto" w:fill="FFFFFF"/>
+        </w:rPr>
+        <w:t> API operations. Amazon S3 Inventory does not use the </w:t>
+      </w:r>
+      <w:r>
+        <w:rPr>
+          <w:rStyle w:val="HTMLCode"/>
+          <w:rFonts w:ascii="Consolas" w:eastAsiaTheme="majorEastAsia" w:hAnsi="Consolas"/>
+          <w:color w:val="0F141A"/>
+          <w:sz w:val="24"/>
+          <w:szCs w:val="24"/>
+        </w:rPr>
+        <w:t>List</w:t>
+      </w:r>
+      <w:r>
+        <w:rPr>
+          <w:rFonts w:ascii="Helvetica" w:hAnsi="Helvetica" w:cs="Helvetica"/>
+          <w:color w:val="0F141A"/>
+          <w:shd w:val="clear" w:color="auto" w:fill="FFFFFF"/>
+        </w:rPr>
+        <w:t> API operations to audit your objects and does not affect the request rate of your bucket.</w:t>
+      </w:r>
+    </w:p>
+    <w:p>
+      <w:pPr>
+        <w:rPr>
+          <w:rFonts w:ascii="Helvetica" w:hAnsi="Helvetica" w:cs="Helvetica"/>
+          <w:color w:val="0F141A"/>
+          <w:shd w:val="clear" w:color="auto" w:fill="FFFFFF"/>
+        </w:rPr>
+      </w:pPr>
+      <w:r>
+        <w:rPr>
+          <w:rFonts w:ascii="Helvetica" w:hAnsi="Helvetica" w:cs="Helvetica"/>
+          <w:color w:val="0F141A"/>
+          <w:shd w:val="clear" w:color="auto" w:fill="FFFFFF"/>
+        </w:rPr>
+        <w:t>You can query Amazon S3 Inventory with standard SQL queries by using </w:t>
+      </w:r>
+      <w:hyperlink r:id="rId33" w:history="1">
+        <w:r>
+          <w:rPr>
+            <w:rStyle w:val="Hyperlink"/>
+            <w:rFonts w:ascii="Helvetica" w:hAnsi="Helvetica" w:cs="Helvetica"/>
+            <w:shd w:val="clear" w:color="auto" w:fill="FFFFFF"/>
+          </w:rPr>
+          <w:t>Amazon Athena</w:t>
+        </w:r>
+      </w:hyperlink>
+      <w:r>
+        <w:rPr>
+          <w:rFonts w:ascii="Helvetica" w:hAnsi="Helvetica" w:cs="Helvetica"/>
+          <w:color w:val="0F141A"/>
+          <w:shd w:val="clear" w:color="auto" w:fill="FFFFFF"/>
+        </w:rPr>
+        <w:t>, </w:t>
+      </w:r>
+      <w:hyperlink r:id="rId34" w:history="1">
+        <w:r>
+          <w:rPr>
+            <w:rStyle w:val="Hyperlink"/>
+            <w:rFonts w:ascii="Helvetica" w:hAnsi="Helvetica" w:cs="Helvetica"/>
+            <w:shd w:val="clear" w:color="auto" w:fill="FFFFFF"/>
+          </w:rPr>
+          <w:t>Amazon Redshift Spectrum</w:t>
+        </w:r>
+      </w:hyperlink>
+      <w:r>
+        <w:rPr>
+          <w:rFonts w:ascii="Helvetica" w:hAnsi="Helvetica" w:cs="Helvetica"/>
+          <w:color w:val="0F141A"/>
+          <w:shd w:val="clear" w:color="auto" w:fill="FFFFFF"/>
+        </w:rPr>
+        <w:t>, and other tools, such as </w:t>
+      </w:r>
+      <w:hyperlink r:id="rId35" w:tgtFrame="_blank" w:history="1">
+        <w:r>
+          <w:rPr>
+            <w:rStyle w:val="Hyperlink"/>
+            <w:rFonts w:ascii="Helvetica" w:hAnsi="Helvetica" w:cs="Helvetica"/>
+            <w:shd w:val="clear" w:color="auto" w:fill="FFFFFF"/>
+          </w:rPr>
+          <w:t>Presto</w:t>
+        </w:r>
+      </w:hyperlink>
+      <w:r>
+        <w:rPr>
+          <w:rFonts w:ascii="Helvetica" w:hAnsi="Helvetica" w:cs="Helvetica"/>
+          <w:color w:val="0F141A"/>
+          <w:shd w:val="clear" w:color="auto" w:fill="FFFFFF"/>
+        </w:rPr>
+        <w:t>, </w:t>
+      </w:r>
+      <w:hyperlink r:id="rId36" w:tgtFrame="_blank" w:history="1">
+        <w:r>
+          <w:rPr>
+            <w:rStyle w:val="Hyperlink"/>
+            <w:rFonts w:ascii="Helvetica" w:hAnsi="Helvetica" w:cs="Helvetica"/>
+            <w:shd w:val="clear" w:color="auto" w:fill="FFFFFF"/>
+          </w:rPr>
+          <w:t>Apache Hive</w:t>
+        </w:r>
+      </w:hyperlink>
+      <w:r>
+        <w:rPr>
+          <w:rFonts w:ascii="Helvetica" w:hAnsi="Helvetica" w:cs="Helvetica"/>
+          <w:color w:val="0F141A"/>
+          <w:shd w:val="clear" w:color="auto" w:fill="FFFFFF"/>
+        </w:rPr>
+        <w:t>, and </w:t>
+      </w:r>
+      <w:hyperlink r:id="rId37" w:tgtFrame="_blank" w:history="1">
+        <w:r>
+          <w:rPr>
+            <w:rStyle w:val="Hyperlink"/>
+            <w:rFonts w:ascii="Helvetica" w:hAnsi="Helvetica" w:cs="Helvetica"/>
+            <w:shd w:val="clear" w:color="auto" w:fill="FFFFFF"/>
+          </w:rPr>
+          <w:t>Apache Spark</w:t>
+        </w:r>
+      </w:hyperlink>
+      <w:r>
+        <w:rPr>
+          <w:rFonts w:ascii="Helvetica" w:hAnsi="Helvetica" w:cs="Helvetica"/>
+          <w:color w:val="0F141A"/>
+          <w:shd w:val="clear" w:color="auto" w:fill="FFFFFF"/>
+        </w:rPr>
+        <w:t>. For more information about using Athena to query your inventory files</w:t>
+      </w:r>
+    </w:p>
+    <w:p>
+      <w:pPr>
+        <w:pStyle w:val="Heading2"/>
+        <w:rPr>
+          <w:rFonts w:eastAsia="Times New Roman"/>
+        </w:rPr>
+      </w:pPr>
+      <w:r>
+        <w:t xml:space="preserve">43 </w:t>
+      </w:r>
+      <w:r>
+        <w:rPr>
+          <w:rFonts w:eastAsia="Times New Roman"/>
+        </w:rPr>
+        <w:t>What is the use of Amazon Athena?</w:t>
+      </w:r>
+    </w:p>
+    <w:p>
+      <w:r>
+        <w:t xml:space="preserve">Link: </w:t>
+      </w:r>
+      <w:hyperlink r:id="rId38" w:history="1">
+        <w:r>
+          <w:rPr>
+            <w:rStyle w:val="Hyperlink"/>
+          </w:rPr>
+          <w:t>https://docs.aws.amazon.com/athena/latest/ug/what-is.html</w:t>
+        </w:r>
+      </w:hyperlink>
+    </w:p>
+    <w:p>
+      <w:pPr>
+        <w:shd w:val="clear" w:color="auto" w:fill="FFFFFF"/>
+        <w:spacing w:after="150" w:line="240" w:lineRule="auto"/>
+        <w:rPr>
+          <w:rFonts w:ascii="Arial" w:eastAsia="Times New Roman" w:hAnsi="Arial" w:cs="Arial"/>
+          <w:color w:val="1F1F1F"/>
+          <w:sz w:val="27"/>
+          <w:szCs w:val="27"/>
+        </w:rPr>
+      </w:pPr>
+      <w:r>
+        <w:rPr>
+          <w:rFonts w:ascii="Arial" w:eastAsia="Times New Roman" w:hAnsi="Arial" w:cs="Arial"/>
+          <w:color w:val="1F1F1F"/>
+          <w:sz w:val="24"/>
+          <w:szCs w:val="24"/>
+          <w:lang w:val="en"/>
+        </w:rPr>
+        <w:t>Amazon Athena is a service that </w:t>
+      </w:r>
+      <w:r>
+        <w:rPr>
+          <w:rFonts w:ascii="Arial" w:eastAsia="Times New Roman" w:hAnsi="Arial" w:cs="Arial"/>
+          <w:color w:val="040C28"/>
+          <w:sz w:val="24"/>
+          <w:szCs w:val="24"/>
+          <w:shd w:val="clear" w:color="auto" w:fill="D3E3FD"/>
+          <w:lang w:val="en"/>
+        </w:rPr>
+        <w:t>enables data analysts to perform interactive queries in the web-based cloud storage service, Amazon Simple Storage Service (S3)</w:t>
+      </w:r>
+      <w:r>
+        <w:rPr>
+          <w:rFonts w:ascii="Arial" w:eastAsia="Times New Roman" w:hAnsi="Arial" w:cs="Arial"/>
+          <w:color w:val="1F1F1F"/>
+          <w:sz w:val="24"/>
+          <w:szCs w:val="24"/>
+          <w:lang w:val="en"/>
+        </w:rPr>
+        <w:t>. Athena is used with large-scale data sets. Amazon S3 is designed for online backup and archiving of data and applications on Amazon Web Services (AWS).</w:t>
+      </w:r>
+    </w:p>
+    <w:p>
+      <w:pPr>
+        <w:pStyle w:val="Heading2"/>
+        <w:rPr>
+          <w:rFonts w:eastAsia="Times New Roman"/>
+          <w:sz w:val="27"/>
+          <w:szCs w:val="27"/>
+        </w:rPr>
+      </w:pPr>
+      <w:r>
+        <w:lastRenderedPageBreak/>
+        <w:t xml:space="preserve">44 </w:t>
+      </w:r>
+      <w:r>
+        <w:rPr>
+          <w:rFonts w:eastAsia="Times New Roman"/>
+        </w:rPr>
+        <w:t>What is the difference between AWS firewall and WAF?</w:t>
+      </w:r>
+    </w:p>
+    <w:p>
+      <w:pPr>
+        <w:shd w:val="clear" w:color="auto" w:fill="FFFFFF"/>
+        <w:spacing w:after="0" w:line="240" w:lineRule="auto"/>
+        <w:textAlignment w:val="top"/>
+        <w:rPr>
+          <w:rFonts w:ascii="Arial" w:eastAsia="Times New Roman" w:hAnsi="Arial" w:cs="Arial"/>
+          <w:color w:val="1F1F1F"/>
+          <w:sz w:val="27"/>
+          <w:szCs w:val="27"/>
+        </w:rPr>
+      </w:pPr>
+      <w:r>
+        <w:rPr>
+          <w:rFonts w:ascii="Arial" w:eastAsia="Times New Roman" w:hAnsi="Arial" w:cs="Arial"/>
+          <w:noProof/>
+          <w:color w:val="1F1F1F"/>
+          <w:sz w:val="27"/>
+          <w:szCs w:val="27"/>
+        </w:rPr>
+        <w:drawing>
+          <wp:inline distT="0" distB="0" distL="0" distR="0">
+            <wp:extent cx="2332990" cy="1277620"/>
+            <wp:effectExtent l="0" t="0" r="0" b="0"/>
+            <wp:docPr id="7" name="Picture 7" descr="WAF vs. Firewall: Web Application &amp; Network Firewalls | Fortinet"/>
+            <wp:cNvGraphicFramePr>
+              <a:graphicFrameLocks xmlns:a="http://schemas.openxmlformats.org/drawingml/2006/main" noChangeAspect="1"/>
+            </wp:cNvGraphicFramePr>
+            <a:graphic xmlns:a="http://schemas.openxmlformats.org/drawingml/2006/main">
+              <a:graphicData uri="http://schemas.openxmlformats.org/drawingml/2006/picture">
+                <pic:pic xmlns:pic="http://schemas.openxmlformats.org/drawingml/2006/picture">
+                  <pic:nvPicPr>
+                    <pic:cNvPr id="0" name="Picture 6" descr="WAF vs. Firewall: Web Application &amp; Network Firewalls | Fortinet"/>
+                    <pic:cNvPicPr>
+                      <a:picLocks noChangeAspect="1" noChangeArrowheads="1"/>
+                    </pic:cNvPicPr>
+                  </pic:nvPicPr>
+                  <pic:blipFill>
+                    <a:blip r:embed="rId39">
+                      <a:extLst>
+                        <a:ext uri="{28A0092B-C50C-407E-A947-70E740481C1C}">
+                          <a14:useLocalDpi xmlns:a14="http://schemas.microsoft.com/office/drawing/2010/main" val="0"/>
+                        </a:ext>
+                      </a:extLst>
+                    </a:blip>
+                    <a:srcRect/>
+                    <a:stretch>
+                      <a:fillRect/>
+                    </a:stretch>
+                  </pic:blipFill>
+                  <pic:spPr bwMode="auto">
+                    <a:xfrm>
+                      <a:off x="0" y="0"/>
+                      <a:ext cx="2332990" cy="1277620"/>
+                    </a:xfrm>
+                    <a:prstGeom prst="rect">
+                      <a:avLst/>
+                    </a:prstGeom>
+                    <a:noFill/>
+                    <a:ln>
+                      <a:noFill/>
+                    </a:ln>
+                  </pic:spPr>
+                </pic:pic>
+              </a:graphicData>
+            </a:graphic>
+          </wp:inline>
+        </w:drawing>
+      </w:r>
+    </w:p>
+    <w:p>
+      <w:pPr>
+        <w:shd w:val="clear" w:color="auto" w:fill="FFFFFF"/>
+        <w:spacing w:after="150" w:line="240" w:lineRule="auto"/>
+        <w:rPr>
+          <w:rFonts w:ascii="Arial" w:eastAsia="Times New Roman" w:hAnsi="Arial" w:cs="Arial"/>
+          <w:color w:val="1F1F1F"/>
+          <w:sz w:val="24"/>
+          <w:szCs w:val="24"/>
+          <w:lang w:val="en"/>
+        </w:rPr>
+      </w:pPr>
+      <w:r>
+        <w:rPr>
+          <w:rFonts w:ascii="Arial" w:eastAsia="Times New Roman" w:hAnsi="Arial" w:cs="Arial"/>
+          <w:color w:val="1F1F1F"/>
+          <w:sz w:val="24"/>
+          <w:szCs w:val="24"/>
+          <w:lang w:val="en"/>
+        </w:rPr>
+        <w:t>A WAF is essential when you need specialized protection for web applications against web-specific threats. </w:t>
+      </w:r>
+      <w:r>
+        <w:rPr>
+          <w:rFonts w:ascii="Arial" w:eastAsia="Times New Roman" w:hAnsi="Arial" w:cs="Arial"/>
+          <w:color w:val="040C28"/>
+          <w:sz w:val="24"/>
+          <w:szCs w:val="24"/>
+          <w:shd w:val="clear" w:color="auto" w:fill="D3E3FD"/>
+          <w:lang w:val="en"/>
+        </w:rPr>
+        <w:t>Firewalls provide broader network security but may not catch application-layer attacks</w:t>
+      </w:r>
+      <w:r>
+        <w:rPr>
+          <w:rFonts w:ascii="Arial" w:eastAsia="Times New Roman" w:hAnsi="Arial" w:cs="Arial"/>
+          <w:color w:val="1F1F1F"/>
+          <w:sz w:val="24"/>
+          <w:szCs w:val="24"/>
+          <w:lang w:val="en"/>
+        </w:rPr>
+        <w:t>.</w:t>
+      </w:r>
+    </w:p>
+    <w:p>
+      <w:pPr>
+        <w:pStyle w:val="Heading2"/>
+        <w:rPr>
+          <w:shd w:val="clear" w:color="auto" w:fill="FFFFFF"/>
+        </w:rPr>
+      </w:pPr>
+      <w:r>
+        <w:rPr>
+          <w:rFonts w:eastAsia="Times New Roman"/>
+          <w:color w:val="1F1F1F"/>
+          <w:sz w:val="24"/>
+          <w:szCs w:val="24"/>
+          <w:lang w:val="en"/>
+        </w:rPr>
+        <w:t xml:space="preserve">45 what is </w:t>
+      </w:r>
+      <w:r>
+        <w:rPr>
+          <w:shd w:val="clear" w:color="auto" w:fill="FFFFFF"/>
+        </w:rPr>
+        <w:t> AWS Global Accelerator</w:t>
+      </w:r>
+    </w:p>
+    <w:p/>
+    <w:p>
+      <w:pPr>
+        <w:pStyle w:val="Heading2"/>
+      </w:pPr>
+      <w:r>
+        <w:t xml:space="preserve">46 </w:t>
+      </w:r>
+      <w:r>
+        <w:t>What is the purpose of VPC Flow Logs? </w:t>
+      </w:r>
+    </w:p>
+    <w:p>
+      <w:pPr>
+        <w:pStyle w:val="Heading2"/>
+      </w:pPr>
+      <w:r>
+        <w:t xml:space="preserve">47 </w:t>
+      </w:r>
+      <w:r>
+        <w:t>Which Amazon RDS engine supports encryption at rest as a default option? </w:t>
+      </w:r>
+    </w:p>
+    <w:p>
+      <w:pPr>
+        <w:pStyle w:val="Heading2"/>
+        <w:rPr>
+          <w:rFonts w:ascii="Segoe UI" w:hAnsi="Segoe UI" w:cs="Segoe UI"/>
+          <w:color w:val="212529"/>
+          <w:shd w:val="clear" w:color="auto" w:fill="FFFFFF"/>
+        </w:rPr>
+      </w:pPr>
+      <w:r>
+        <w:t xml:space="preserve">48 </w:t>
+      </w:r>
+      <w:r>
+        <w:rPr>
+          <w:rFonts w:ascii="Segoe UI" w:hAnsi="Segoe UI" w:cs="Segoe UI"/>
+          <w:color w:val="212529"/>
+          <w:shd w:val="clear" w:color="auto" w:fill="FFFFFF"/>
+        </w:rPr>
+        <w:t xml:space="preserve">Amazon CloudWatch </w:t>
+      </w:r>
+    </w:p>
+    <w:p>
+      <w:pPr>
+        <w:rPr>
+          <w:shd w:val="clear" w:color="auto" w:fill="FFFFFF"/>
+        </w:rPr>
+      </w:pPr>
+      <w:r>
+        <w:rPr>
+          <w:shd w:val="clear" w:color="auto" w:fill="FFFFFF"/>
+        </w:rPr>
+        <w:t xml:space="preserve">CloudWatch </w:t>
+      </w:r>
+      <w:r>
+        <w:rPr>
+          <w:shd w:val="clear" w:color="auto" w:fill="FFFFFF"/>
+        </w:rPr>
+        <w:t xml:space="preserve"> </w:t>
+      </w:r>
+      <w:r>
+        <w:rPr>
+          <w:shd w:val="clear" w:color="auto" w:fill="FFFFFF"/>
+        </w:rPr>
+        <w:t>is the AWS service designed to monitor and troubleshoot applications running across hybrid environments. It provides a unified view of operational health and collects metrics, logs, and events from various AWS resources, on-premises servers, and applications</w:t>
+      </w:r>
+    </w:p>
+    <w:p>
+      <w:pPr>
+        <w:rPr>
+          <w:shd w:val="clear" w:color="auto" w:fill="FFFFFF"/>
+        </w:rPr>
+      </w:pPr>
+      <w:r>
+        <w:rPr>
+          <w:shd w:val="clear" w:color="auto" w:fill="FFFFFF"/>
+        </w:rPr>
+        <w:t> CloudWatch enables you to set alarms, visualize logs and metrics side by side, take automated actions, and gain system-wide visibility into resource utilization, application performance, and operational health. This makes it an ideal tool for monitoring and troubleshooting applications in hybrid environments, offering insights that span both cloud and on-premises infrastructure.</w:t>
+      </w:r>
+    </w:p>
+    <w:p>
+      <w:pPr>
+        <w:pStyle w:val="Heading2"/>
+        <w:rPr>
+          <w:shd w:val="clear" w:color="auto" w:fill="FFFFFF"/>
+        </w:rPr>
+      </w:pPr>
+      <w:r>
+        <w:rPr>
+          <w:shd w:val="clear" w:color="auto" w:fill="FFFFFF"/>
+        </w:rPr>
+        <w:t xml:space="preserve">49 * </w:t>
+      </w:r>
+      <w:r>
+        <w:rPr>
+          <w:shd w:val="clear" w:color="auto" w:fill="FFFFFF"/>
+        </w:rPr>
+        <w:t>Access instance metadata for an EC2 instance</w:t>
+      </w:r>
+    </w:p>
+    <w:p>
+      <w:r>
+        <w:t xml:space="preserve">Link: </w:t>
+      </w:r>
+      <w:hyperlink r:id="rId40" w:history="1">
+        <w:r>
+          <w:rPr>
+            <w:rStyle w:val="Hyperlink"/>
+          </w:rPr>
+          <w:t>https://docs.aws.amazon.com/AWSEC2/latest/UserGuide/instancedata-data-retrieval.html</w:t>
+        </w:r>
+      </w:hyperlink>
+    </w:p>
+    <w:p>
+      <w:r>
+        <w:rPr>
+          <w:shd w:val="clear" w:color="auto" w:fill="FFFFFF"/>
+        </w:rPr>
+        <w:t>The correct answer, 'curl http://169.254.169.254/latest/user-data', allows you to view the user data script directly from the instance without accessing the log file. </w:t>
+      </w:r>
+    </w:p>
+    <w:p>
+      <w:pPr>
+        <w:pStyle w:val="Heading2"/>
+      </w:pPr>
+      <w:r>
+        <w:t xml:space="preserve">50 what is </w:t>
+      </w:r>
+      <w:r>
+        <w:rPr>
+          <w:bCs/>
+        </w:rPr>
+        <w:t> AWS Glue? </w:t>
+      </w:r>
+    </w:p>
+    <w:p>
+      <w:pPr>
+        <w:rPr>
+          <w:shd w:val="clear" w:color="auto" w:fill="FFFFFF"/>
+        </w:rPr>
+      </w:pPr>
+      <w:r>
+        <w:rPr>
+          <w:shd w:val="clear" w:color="auto" w:fill="FFFFFF"/>
+        </w:rPr>
+        <w:t>AWS Glue is a fully managed ETL service that makes it easy for customers to </w:t>
+      </w:r>
+      <w:r>
+        <w:rPr>
+          <w:color w:val="040C28"/>
+          <w:shd w:val="clear" w:color="auto" w:fill="D3E3FD"/>
+        </w:rPr>
+        <w:t>prepare and load their data for analytics</w:t>
+      </w:r>
+      <w:r>
+        <w:rPr>
+          <w:shd w:val="clear" w:color="auto" w:fill="FFFFFF"/>
+        </w:rPr>
+        <w:t>. You can create and run an ETL job with a few clicks in the AWS Management Console .</w:t>
+      </w:r>
+    </w:p>
+    <w:p>
+      <w:r>
+        <w:t xml:space="preserve">Link: </w:t>
+      </w:r>
+      <w:hyperlink r:id="rId41" w:history="1">
+        <w:r>
+          <w:rPr>
+            <w:rStyle w:val="Hyperlink"/>
+          </w:rPr>
+          <w:t>https://docs.aws.amazon.com/glue/latest/dg/add-classifier.html</w:t>
+        </w:r>
+      </w:hyperlink>
+    </w:p>
+    <w:p>
+      <w:pPr>
+        <w:pStyle w:val="ListParagraph"/>
+        <w:numPr>
+          <w:ilvl w:val="0"/>
+          <w:numId w:val="3"/>
+        </w:numPr>
+      </w:pPr>
+      <w:r>
+        <w:rPr>
+          <w:shd w:val="clear" w:color="auto" w:fill="006400"/>
+        </w:rPr>
+        <w:t>A classifier is a metadata table used to infer schema of data</w:t>
+      </w:r>
+    </w:p>
+    <w:p>
+      <w:pPr>
+        <w:pStyle w:val="Heading2"/>
+      </w:pPr>
+      <w:r>
+        <w:lastRenderedPageBreak/>
+        <w:t xml:space="preserve">51 </w:t>
+      </w:r>
+      <w:r>
+        <w:t>What is the difference between a public IP address and an Elastic IP address in Amazon VPC? </w:t>
+      </w:r>
+    </w:p>
+    <w:p>
+      <w:r>
+        <w:rPr>
+          <w:shd w:val="clear" w:color="auto" w:fill="006400"/>
+        </w:rPr>
+        <w:t>A public IP address is assigned to an instance when it's launched and cannot be associated with a different instance. An Elastic IP address is a static IP address that can be associated with and disassociated from instances.</w:t>
+      </w:r>
+    </w:p>
+    <w:p/>
+    <w:p/>
+    <w:p>
+      <w:pPr>
+        <w:pStyle w:val="Heading2"/>
       </w:pPr>
       <w:r>
         <w:t>Mộ</w:t>
@@ -1945,6 +4088,7 @@
         <w:rPr>
           <w:highlight w:val="yellow"/>
         </w:rPr>
+        <w:lastRenderedPageBreak/>
         <w:t>Instance Type The ability to change the instance type of an instance contributes greatly to the agility of running workloads in the cloud</w:t>
       </w:r>
     </w:p>
@@ -1976,7 +4120,6 @@
         </w:numPr>
       </w:pPr>
       <w:r>
-        <w:lastRenderedPageBreak/>
         <w:t xml:space="preserve">While termination instance </w:t>
       </w:r>
       <w:r>
@@ -2195,7 +4338,7 @@
                     <pic:cNvPicPr/>
                   </pic:nvPicPr>
                   <pic:blipFill>
-                    <a:blip r:embed="rId25"/>
+                    <a:blip r:embed="rId42"/>
                     <a:stretch>
                       <a:fillRect/>
                     </a:stretch>
@@ -2295,7 +4438,7 @@
         <w:shd w:val="clear" w:color="auto" w:fill="FFFFFF"/>
         <w:rPr>
           <w:rFonts w:ascii="Segoe UI" w:hAnsi="Segoe UI" w:cs="Segoe UI"/>
-          <w:color w:val="212529"/>
+          <w:color w:val="FFFFFF"/>
         </w:rPr>
       </w:pPr>
       <w:r>
@@ -2311,13 +4454,118 @@
           <w:rFonts w:ascii="Segoe UI" w:hAnsi="Segoe UI" w:cs="Segoe UI"/>
           <w:color w:val="FFFFFF"/>
         </w:rPr>
-        <w:t xml:space="preserve"> network ACL is a firewall that controls traffic to and from subnets in a VPC.</w:t>
-      </w:r>
-    </w:p>
-    <w:p>
-      <w:pPr>
-        <w:pStyle w:val="ListParagraph"/>
-      </w:pPr>
+        <w:t xml:space="preserve"> network ACL is a firewall that controls tr</w:t>
+      </w:r>
+    </w:p>
+    <w:p>
+      <w:pPr>
+        <w:pStyle w:val="Heading2"/>
+      </w:pPr>
+      <w:r>
+        <w:t>How can you speed up the propagation of a DNS change in Amazon Route 53? </w:t>
+      </w:r>
+    </w:p>
+    <w:p>
+      <w:pPr>
+        <w:pStyle w:val="Heading5"/>
+        <w:shd w:val="clear" w:color="auto" w:fill="FFFFFF"/>
+        <w:rPr>
+          <w:rFonts w:ascii="Segoe UI" w:hAnsi="Segoe UI" w:cs="Segoe UI"/>
+          <w:color w:val="FFFFFF"/>
+          <w:shd w:val="clear" w:color="auto" w:fill="006400"/>
+        </w:rPr>
+      </w:pPr>
+      <w:r>
+        <w:rPr>
+          <w:rFonts w:ascii="Segoe UI" w:hAnsi="Segoe UI" w:cs="Segoe UI"/>
+          <w:color w:val="FFFFFF"/>
+        </w:rPr>
+        <w:t>affic to and</w:t>
+      </w:r>
+      <w:r>
+        <w:rPr>
+          <w:rFonts w:ascii="Segoe UI" w:hAnsi="Segoe UI" w:cs="Segoe UI"/>
+          <w:color w:val="FFFFFF"/>
+          <w:shd w:val="clear" w:color="auto" w:fill="006400"/>
+        </w:rPr>
+        <w:t xml:space="preserve"> </w:t>
+      </w:r>
+      <w:r>
+        <w:rPr>
+          <w:rFonts w:ascii="Segoe UI" w:hAnsi="Segoe UI" w:cs="Segoe UI"/>
+          <w:color w:val="FFFFFF"/>
+          <w:shd w:val="clear" w:color="auto" w:fill="006400"/>
+        </w:rPr>
+        <w:t>Reduce the TTL value of the DNS record.</w:t>
+      </w:r>
+    </w:p>
+    <w:p>
+      <w:pPr>
+        <w:pStyle w:val="Heading5"/>
+        <w:shd w:val="clear" w:color="auto" w:fill="FFFFFF"/>
+        <w:rPr>
+          <w:rFonts w:ascii="Segoe UI" w:hAnsi="Segoe UI" w:cs="Segoe UI"/>
+          <w:color w:val="212529"/>
+        </w:rPr>
+      </w:pPr>
+      <w:r>
+        <w:rPr>
+          <w:rFonts w:ascii="Segoe UI" w:hAnsi="Segoe UI" w:cs="Segoe UI"/>
+          <w:color w:val="FFFFFF"/>
+        </w:rPr>
+        <w:t>rom subnets in a VPC.</w:t>
+      </w:r>
+    </w:p>
+    <w:p>
+      <w:pPr>
+        <w:pStyle w:val="ListParagraph"/>
+        <w:rPr>
+          <w:rFonts w:ascii="Segoe UI" w:hAnsi="Segoe UI" w:cs="Segoe UI"/>
+          <w:color w:val="212529"/>
+          <w:shd w:val="clear" w:color="auto" w:fill="FFFFFF"/>
+        </w:rPr>
+      </w:pPr>
+      <w:r>
+        <w:rPr>
+          <w:rFonts w:ascii="Segoe UI" w:hAnsi="Segoe UI" w:cs="Segoe UI"/>
+          <w:color w:val="212529"/>
+          <w:shd w:val="clear" w:color="auto" w:fill="FFFFFF"/>
+        </w:rPr>
+        <w:t>The TTL (Time to Live) value determines how long a DNS record can be cached by resolvers. By reducing the TTL value, you can speed up the propagation of a DNS change. However, decreasing the TTL value also increases the load on the DNS servers and increases the risk of DNS amplification attacks.</w:t>
+      </w:r>
+    </w:p>
+    <w:p>
+      <w:pPr>
+        <w:pStyle w:val="ListParagraph"/>
+        <w:rPr>
+          <w:rFonts w:ascii="Segoe UI" w:hAnsi="Segoe UI" w:cs="Segoe UI"/>
+          <w:color w:val="212529"/>
+          <w:shd w:val="clear" w:color="auto" w:fill="FFFFFF"/>
+        </w:rPr>
+      </w:pPr>
+    </w:p>
+    <w:p>
+      <w:pPr>
+        <w:pStyle w:val="Heading2"/>
+      </w:pPr>
+      <w:r>
+        <w:t>What is the purpose of an alias record in Amazon Route 53? </w:t>
+      </w:r>
+    </w:p>
+    <w:p>
+      <w:pPr>
+        <w:pStyle w:val="ListParagraph"/>
+      </w:pPr>
+      <w:r>
+        <w:rPr>
+          <w:rFonts w:ascii="Segoe UI" w:hAnsi="Segoe UI" w:cs="Segoe UI"/>
+          <w:color w:val="FFFFFF"/>
+          <w:shd w:val="clear" w:color="auto" w:fill="006400"/>
+        </w:rPr>
+        <w:t>To map a DNS name to an AWS resource, such as an ELB load balancer or an S3 bucket</w:t>
+      </w:r>
+      <w:bookmarkStart w:id="0" w:name="_GoBack"/>
+      <w:bookmarkEnd w:id="0"/>
     </w:p>
     <w:sectPr>
       <w:pgSz w:w="12240" w:h="15840"/>
@@ -3488,6 +5736,7 @@
   <w:style w:type="character" w:default="1" w:styleId="DefaultParagraphFont">
     <w:name w:val="Default Paragraph Font"/>
     <w:uiPriority w:val="1"/>
+    <w:semiHidden/>
     <w:unhideWhenUsed/>
   </w:style>
   <w:style w:type="table" w:default="1" w:styleId="TableNormal">
@@ -3718,6 +5967,19 @@
     <w:name w:val="kx21rb"/>
     <w:basedOn w:val="DefaultParagraphFont"/>
     <w:rsid w:val="00215B77"/>
+  </w:style>
+  <w:style w:type="character" w:styleId="HTMLCode">
+    <w:name w:val="HTML Code"/>
+    <w:basedOn w:val="DefaultParagraphFont"/>
+    <w:uiPriority w:val="99"/>
+    <w:semiHidden/>
+    <w:unhideWhenUsed/>
+    <w:rsid w:val="00485C4B"/>
+    <w:rPr>
+      <w:rFonts w:ascii="Courier New" w:eastAsia="Times New Roman" w:hAnsi="Courier New" w:cs="Courier New"/>
+      <w:sz w:val="20"/>
+      <w:szCs w:val="20"/>
+    </w:rPr>
   </w:style>
 </w:styles>
 </file>
@@ -3992,7 +6254,7 @@
 </file>
 
 <file path=customXml/itemProps1.xml><?xml version="1.0" encoding="utf-8"?>
-<ds:datastoreItem xmlns:ds="http://schemas.openxmlformats.org/officeDocument/2006/customXml" ds:itemID="{0F1AB69B-2C4D-4352-B809-A7AE7E5CC165}">
+<ds:datastoreItem xmlns:ds="http://schemas.openxmlformats.org/officeDocument/2006/customXml" ds:itemID="{7C1ADC08-913E-44B5-A070-6A09073E3A4B}">
   <ds:schemaRefs>
     <ds:schemaRef ds:uri="http://schemas.openxmlformats.org/officeDocument/2006/bibliography"/>
   </ds:schemaRefs>

</xml_diff>